<commit_message>
10-community-cookbooks fixed kerning on page 10-25 and 10-41
</commit_message>
<xml_diff>
--- a/10-community-cookbooks.docx
+++ b/10-community-cookbooks.docx
@@ -36,7 +36,7 @@
             <v:path o:extrusionok="f" gradientshapeok="t" o:connecttype="rect"/>
             <o:lock v:ext="edit" aspectratio="t"/>
           </v:shapetype>
-          <v:shape id="_x0000_i1025" type="#_x0000_t75" style="width:478.95pt;height:270.45pt" o:ole="">
+          <v:shape id="_x0000_i1025" type="#_x0000_t75" style="width:478.95pt;height:270.45pt" o:ole="" o:bordertopcolor="this" o:borderleftcolor="this" o:borderbottomcolor="this" o:borderrightcolor="this">
             <v:imagedata r:id="rId7" o:title=""/>
             <w10:bordertop type="single" width="4" shadow="t"/>
             <w10:borderleft type="single" width="4" shadow="t"/>
@@ -67,7 +67,7 @@
     <w:p>
       <w:r>
         <w:object w:dxaOrig="12770" w:dyaOrig="7199">
-          <v:shape id="_x0000_i1026" type="#_x0000_t75" style="width:478.95pt;height:270.45pt" o:ole="">
+          <v:shape id="_x0000_i1026" type="#_x0000_t75" style="width:478.95pt;height:270.45pt" o:ole="" o:bordertopcolor="this" o:borderleftcolor="this" o:borderbottomcolor="this" o:borderrightcolor="this">
             <v:imagedata r:id="rId9" o:title=""/>
             <w10:bordertop type="single" width="4" shadow="t"/>
             <w10:borderleft type="single" width="4" shadow="t"/>
@@ -107,7 +107,7 @@
     <w:p>
       <w:r>
         <w:object w:dxaOrig="12770" w:dyaOrig="7199">
-          <v:shape id="_x0000_i1027" type="#_x0000_t75" style="width:478.95pt;height:270.45pt" o:ole="">
+          <v:shape id="_x0000_i1027" type="#_x0000_t75" style="width:478.95pt;height:270.45pt" o:ole="" o:bordertopcolor="this" o:borderleftcolor="this" o:borderbottomcolor="this" o:borderrightcolor="this">
             <v:imagedata r:id="rId11" o:title=""/>
             <w10:bordertop type="single" width="4" shadow="t"/>
             <w10:borderleft type="single" width="4" shadow="t"/>
@@ -156,7 +156,7 @@
     <w:p>
       <w:r>
         <w:object w:dxaOrig="12770" w:dyaOrig="7199">
-          <v:shape id="_x0000_i1028" type="#_x0000_t75" style="width:478.95pt;height:270.45pt" o:ole="">
+          <v:shape id="_x0000_i1028" type="#_x0000_t75" style="width:478.95pt;height:270.45pt" o:ole="" o:bordertopcolor="this" o:borderleftcolor="this" o:borderbottomcolor="this" o:borderrightcolor="this">
             <v:imagedata r:id="rId13" o:title=""/>
             <w10:bordertop type="single" width="4" shadow="t"/>
             <w10:borderleft type="single" width="4" shadow="t"/>
@@ -200,7 +200,7 @@
     <w:p>
       <w:r>
         <w:object w:dxaOrig="12770" w:dyaOrig="7199">
-          <v:shape id="_x0000_i1029" type="#_x0000_t75" style="width:478.9pt;height:270.4pt" o:ole="">
+          <v:shape id="_x0000_i1029" type="#_x0000_t75" style="width:478.95pt;height:270.45pt" o:ole="" o:bordertopcolor="this" o:borderleftcolor="this" o:borderbottomcolor="this" o:borderrightcolor="this">
             <v:imagedata r:id="rId15" o:title=""/>
             <w10:bordertop type="single" width="4" shadow="t"/>
             <w10:borderleft type="single" width="4" shadow="t"/>
@@ -244,7 +244,7 @@
     <w:p>
       <w:r>
         <w:object w:dxaOrig="12770" w:dyaOrig="7199">
-          <v:shape id="_x0000_i1030" type="#_x0000_t75" style="width:478.9pt;height:270.4pt" o:ole="">
+          <v:shape id="_x0000_i1030" type="#_x0000_t75" style="width:478.95pt;height:270.45pt" o:ole="" o:bordertopcolor="this" o:borderleftcolor="this" o:borderbottomcolor="this" o:borderrightcolor="this">
             <v:imagedata r:id="rId17" o:title=""/>
             <w10:bordertop type="single" width="4" shadow="t"/>
             <w10:borderleft type="single" width="4" shadow="t"/>
@@ -288,7 +288,7 @@
     <w:p>
       <w:r>
         <w:object w:dxaOrig="12770" w:dyaOrig="7199">
-          <v:shape id="_x0000_i1031" type="#_x0000_t75" style="width:478.9pt;height:270.4pt" o:ole="">
+          <v:shape id="_x0000_i1031" type="#_x0000_t75" style="width:478.95pt;height:270.45pt" o:ole="" o:bordertopcolor="this" o:borderleftcolor="this" o:borderbottomcolor="this" o:borderrightcolor="this">
             <v:imagedata r:id="rId19" o:title=""/>
             <w10:bordertop type="single" width="4" shadow="t"/>
             <w10:borderleft type="single" width="4" shadow="t"/>
@@ -326,7 +326,7 @@
     <w:p>
       <w:r>
         <w:object w:dxaOrig="12770" w:dyaOrig="7199">
-          <v:shape id="_x0000_i1032" type="#_x0000_t75" style="width:478.9pt;height:270.4pt" o:ole="">
+          <v:shape id="_x0000_i1032" type="#_x0000_t75" style="width:478.95pt;height:270.45pt" o:ole="" o:bordertopcolor="this" o:borderleftcolor="this" o:borderbottomcolor="this" o:borderrightcolor="this">
             <v:imagedata r:id="rId21" o:title=""/>
             <w10:bordertop type="single" width="4" shadow="t"/>
             <w10:borderleft type="single" width="4" shadow="t"/>
@@ -379,7 +379,7 @@
     <w:p>
       <w:r>
         <w:object w:dxaOrig="12770" w:dyaOrig="7199">
-          <v:shape id="_x0000_i1033" type="#_x0000_t75" style="width:478.9pt;height:270.4pt" o:ole="">
+          <v:shape id="_x0000_i1033" type="#_x0000_t75" style="width:478.95pt;height:270.45pt" o:ole="" o:bordertopcolor="this" o:borderleftcolor="this" o:borderbottomcolor="this" o:borderrightcolor="this">
             <v:imagedata r:id="rId23" o:title=""/>
             <w10:bordertop type="single" width="4" shadow="t"/>
             <w10:borderleft type="single" width="4" shadow="t"/>
@@ -417,7 +417,7 @@
     <w:p>
       <w:r>
         <w:object w:dxaOrig="12770" w:dyaOrig="7199">
-          <v:shape id="_x0000_i1034" type="#_x0000_t75" style="width:478.9pt;height:270.4pt" o:ole="">
+          <v:shape id="_x0000_i1034" type="#_x0000_t75" style="width:478.95pt;height:270.45pt" o:ole="" o:bordertopcolor="this" o:borderleftcolor="this" o:borderbottomcolor="this" o:borderrightcolor="this">
             <v:imagedata r:id="rId25" o:title=""/>
             <w10:bordertop type="single" width="4" shadow="t"/>
             <w10:borderleft type="single" width="4" shadow="t"/>
@@ -460,7 +460,7 @@
     <w:p>
       <w:r>
         <w:object w:dxaOrig="12770" w:dyaOrig="7199">
-          <v:shape id="_x0000_i1035" type="#_x0000_t75" style="width:478.9pt;height:270.4pt" o:ole="">
+          <v:shape id="_x0000_i1035" type="#_x0000_t75" style="width:478.95pt;height:270.45pt" o:ole="" o:bordertopcolor="this" o:borderleftcolor="this" o:borderbottomcolor="this" o:borderrightcolor="this">
             <v:imagedata r:id="rId27" o:title=""/>
             <w10:bordertop type="single" width="4" shadow="t"/>
             <w10:borderleft type="single" width="4" shadow="t"/>
@@ -503,7 +503,7 @@
     <w:p>
       <w:r>
         <w:object w:dxaOrig="12770" w:dyaOrig="7199">
-          <v:shape id="_x0000_i1036" type="#_x0000_t75" style="width:478.9pt;height:270.4pt" o:ole="">
+          <v:shape id="_x0000_i1036" type="#_x0000_t75" style="width:478.95pt;height:270.45pt" o:ole="" o:bordertopcolor="this" o:borderleftcolor="this" o:borderbottomcolor="this" o:borderrightcolor="this">
             <v:imagedata r:id="rId29" o:title=""/>
             <w10:bordertop type="single" width="4" shadow="t"/>
             <w10:borderleft type="single" width="4" shadow="t"/>
@@ -547,7 +547,7 @@
     <w:p>
       <w:r>
         <w:object w:dxaOrig="12770" w:dyaOrig="7199">
-          <v:shape id="_x0000_i1037" type="#_x0000_t75" style="width:478.9pt;height:270.4pt" o:ole="">
+          <v:shape id="_x0000_i1037" type="#_x0000_t75" style="width:478.95pt;height:270.45pt" o:ole="" o:bordertopcolor="this" o:borderleftcolor="this" o:borderbottomcolor="this" o:borderrightcolor="this">
             <v:imagedata r:id="rId31" o:title=""/>
             <w10:bordertop type="single" width="4" shadow="t"/>
             <w10:borderleft type="single" width="4" shadow="t"/>
@@ -598,7 +598,7 @@
     <w:p>
       <w:r>
         <w:object w:dxaOrig="12770" w:dyaOrig="7199">
-          <v:shape id="_x0000_i1038" type="#_x0000_t75" style="width:478.9pt;height:270.4pt" o:ole="">
+          <v:shape id="_x0000_i1038" type="#_x0000_t75" style="width:478.95pt;height:270.45pt" o:ole="" o:bordertopcolor="this" o:borderleftcolor="this" o:borderbottomcolor="this" o:borderrightcolor="this">
             <v:imagedata r:id="rId33" o:title=""/>
             <w10:bordertop type="single" width="4" shadow="t"/>
             <w10:borderleft type="single" width="4" shadow="t"/>
@@ -651,7 +651,7 @@
     <w:p>
       <w:r>
         <w:object w:dxaOrig="12770" w:dyaOrig="7199">
-          <v:shape id="_x0000_i1039" type="#_x0000_t75" style="width:478.9pt;height:270.4pt" o:ole="">
+          <v:shape id="_x0000_i1039" type="#_x0000_t75" style="width:478.95pt;height:270.45pt" o:ole="" o:bordertopcolor="this" o:borderleftcolor="this" o:borderbottomcolor="this" o:borderrightcolor="this">
             <v:imagedata r:id="rId35" o:title=""/>
             <w10:bordertop type="single" width="4" shadow="t"/>
             <w10:borderleft type="single" width="4" shadow="t"/>
@@ -694,7 +694,7 @@
     <w:p>
       <w:r>
         <w:object w:dxaOrig="12770" w:dyaOrig="7199">
-          <v:shape id="_x0000_i1040" type="#_x0000_t75" style="width:478.9pt;height:270.4pt" o:ole="">
+          <v:shape id="_x0000_i1040" type="#_x0000_t75" style="width:478.95pt;height:270.45pt" o:ole="" o:bordertopcolor="this" o:borderleftcolor="this" o:borderbottomcolor="this" o:borderrightcolor="this">
             <v:imagedata r:id="rId37" o:title=""/>
             <w10:bordertop type="single" width="4" shadow="t"/>
             <w10:borderleft type="single" width="4" shadow="t"/>
@@ -731,7 +731,7 @@
     <w:p>
       <w:r>
         <w:object w:dxaOrig="12770" w:dyaOrig="7199">
-          <v:shape id="_x0000_i1041" type="#_x0000_t75" style="width:478.9pt;height:270.4pt" o:ole="">
+          <v:shape id="_x0000_i1041" type="#_x0000_t75" style="width:478.95pt;height:270.45pt" o:ole="" o:bordertopcolor="this" o:borderleftcolor="this" o:borderbottomcolor="this" o:borderrightcolor="this">
             <v:imagedata r:id="rId39" o:title=""/>
             <w10:bordertop type="single" width="4" shadow="t"/>
             <w10:borderleft type="single" width="4" shadow="t"/>
@@ -775,7 +775,7 @@
     <w:p>
       <w:r>
         <w:object w:dxaOrig="12770" w:dyaOrig="7199">
-          <v:shape id="_x0000_i1042" type="#_x0000_t75" style="width:478.9pt;height:270.4pt" o:ole="">
+          <v:shape id="_x0000_i1042" type="#_x0000_t75" style="width:478.95pt;height:270.45pt" o:ole="" o:bordertopcolor="this" o:borderleftcolor="this" o:borderbottomcolor="this" o:borderrightcolor="this">
             <v:imagedata r:id="rId41" o:title=""/>
             <w10:bordertop type="single" width="4" shadow="t"/>
             <w10:borderleft type="single" width="4" shadow="t"/>
@@ -824,7 +824,7 @@
     <w:p>
       <w:r>
         <w:object w:dxaOrig="12770" w:dyaOrig="7199">
-          <v:shape id="_x0000_i1043" type="#_x0000_t75" style="width:478.9pt;height:270.4pt" o:ole="">
+          <v:shape id="_x0000_i1043" type="#_x0000_t75" style="width:478.95pt;height:270.45pt" o:ole="" o:bordertopcolor="this" o:borderleftcolor="this" o:borderbottomcolor="this" o:borderrightcolor="this">
             <v:imagedata r:id="rId43" o:title=""/>
             <w10:bordertop type="single" width="4" shadow="t"/>
             <w10:borderleft type="single" width="4" shadow="t"/>
@@ -847,12 +847,7 @@
     <w:p/>
     <w:p>
       <w:r>
-        <w:t xml:space="preserve">With cloud providers that generate machines </w:t>
-      </w:r>
-      <w:bookmarkStart w:id="0" w:name="_GoBack"/>
-      <w:bookmarkEnd w:id="0"/>
-      <w:r>
-        <w:t>for you often assign internal IP addresses, those values may not work properly.</w:t>
+        <w:t>With cloud providers that generate machines for you often assign internal IP addresses, those values may not work properly.</w:t>
       </w:r>
     </w:p>
     <w:p/>
@@ -888,7 +883,7 @@
     <w:p>
       <w:r>
         <w:object w:dxaOrig="12770" w:dyaOrig="7199">
-          <v:shape id="_x0000_i1044" type="#_x0000_t75" style="width:478.9pt;height:270.4pt" o:ole="">
+          <v:shape id="_x0000_i1044" type="#_x0000_t75" style="width:478.95pt;height:270.45pt" o:ole="" o:bordertopcolor="this" o:borderleftcolor="this" o:borderbottomcolor="this" o:borderrightcolor="this">
             <v:imagedata r:id="rId45" o:title=""/>
             <w10:bordertop type="single" width="4" shadow="t"/>
             <w10:borderleft type="single" width="4" shadow="t"/>
@@ -932,7 +927,7 @@
     <w:p>
       <w:r>
         <w:object w:dxaOrig="12770" w:dyaOrig="7199">
-          <v:shape id="_x0000_i1045" type="#_x0000_t75" style="width:478.9pt;height:270.4pt" o:ole="">
+          <v:shape id="_x0000_i1045" type="#_x0000_t75" style="width:478.95pt;height:270.45pt" o:ole="" o:bordertopcolor="this" o:borderleftcolor="this" o:borderbottomcolor="this" o:borderrightcolor="this">
             <v:imagedata r:id="rId47" o:title=""/>
             <w10:bordertop type="single" width="4" shadow="t"/>
             <w10:borderleft type="single" width="4" shadow="t"/>
@@ -975,7 +970,7 @@
     <w:p>
       <w:r>
         <w:object w:dxaOrig="12770" w:dyaOrig="7199">
-          <v:shape id="_x0000_i1046" type="#_x0000_t75" style="width:478.9pt;height:270.4pt" o:ole="">
+          <v:shape id="_x0000_i1046" type="#_x0000_t75" style="width:478.95pt;height:270.45pt" o:ole="" o:bordertopcolor="this" o:borderleftcolor="this" o:borderbottomcolor="this" o:borderrightcolor="this">
             <v:imagedata r:id="rId49" o:title=""/>
             <w10:bordertop type="single" width="4" shadow="t"/>
             <w10:borderleft type="single" width="4" shadow="t"/>
@@ -1012,7 +1007,7 @@
     <w:p>
       <w:r>
         <w:object w:dxaOrig="12770" w:dyaOrig="7199">
-          <v:shape id="_x0000_i1047" type="#_x0000_t75" style="width:478.9pt;height:270.4pt" o:ole="">
+          <v:shape id="_x0000_i1047" type="#_x0000_t75" style="width:478.95pt;height:270.45pt" o:ole="" o:bordertopcolor="this" o:borderleftcolor="this" o:borderbottomcolor="this" o:borderrightcolor="this">
             <v:imagedata r:id="rId51" o:title=""/>
             <w10:bordertop type="single" width="4" shadow="t"/>
             <w10:borderleft type="single" width="4" shadow="t"/>
@@ -1057,7 +1052,7 @@
     <w:p>
       <w:r>
         <w:object w:dxaOrig="12770" w:dyaOrig="7199">
-          <v:shape id="_x0000_i1048" type="#_x0000_t75" style="width:478.9pt;height:270.4pt" o:ole="">
+          <v:shape id="_x0000_i1048" type="#_x0000_t75" style="width:478.95pt;height:270.45pt" o:ole="" o:bordertopcolor="this" o:borderleftcolor="this" o:borderbottomcolor="this" o:borderrightcolor="this">
             <v:imagedata r:id="rId53" o:title=""/>
             <w10:bordertop type="single" width="4" shadow="t"/>
             <w10:borderleft type="single" width="4" shadow="t"/>
@@ -1099,25 +1094,34 @@
     <w:p/>
     <w:p>
       <w:r>
-        <w:object w:dxaOrig="12770" w:dyaOrig="7199">
-          <v:shape id="_x0000_i1049" type="#_x0000_t75" style="width:478.9pt;height:270.4pt" o:ole="">
+        <w:object w:dxaOrig="12806" w:dyaOrig="7189">
+          <v:shape id="_x0000_i1069" type="#_x0000_t75" style="width:480.2pt;height:269.85pt" o:ole="">
             <v:imagedata r:id="rId55" o:title=""/>
             <w10:bordertop type="single" width="4" shadow="t"/>
             <w10:borderleft type="single" width="4" shadow="t"/>
             <w10:borderbottom type="single" width="4" shadow="t"/>
             <w10:borderright type="single" width="4" shadow="t"/>
           </v:shape>
-          <o:OLEObject Type="Link" ProgID="PowerPoint.Slide.8" ShapeID="_x0000_i1049" DrawAspect="Content" r:id="rId56" UpdateMode="Always">
-            <o:LinkType>EnhancedMetaFile</o:LinkType>
-            <o:LockedField>false</o:LockedField>
-          </o:OLEObject>
-        </w:object>
-      </w:r>
-    </w:p>
-    <w:p/>
-    <w:p>
-      <w:r>
-        <w:t>To replace a default attribute in a recipe you have to use 'node.</w:t>
+          <o:OLEObject Type="Link" ProgID="PowerPoint.Slide.8" ShapeID="_x0000_i1069" DrawAspect="Content" r:id="rId56" UpdateMode="Always">
+            <o:LinkType>EnhancedMetaFile</o:LinkType>
+            <o:LockedField>false</o:LockedField>
+          </o:OLEObject>
+        </w:object>
+      </w:r>
+    </w:p>
+    <w:p/>
+    <w:p>
+      <w:r>
+        <w:t>To replace a default attribute in a recipe you have to use</w:t>
+      </w:r>
+      <w:r>
+        <w:t>:</w:t>
+      </w:r>
+    </w:p>
+    <w:p/>
+    <w:p>
+      <w:r>
+        <w:t>'node.</w:t>
       </w:r>
       <w:r>
         <w:rPr>
@@ -1185,14 +1189,14 @@
     <w:p>
       <w:r>
         <w:object w:dxaOrig="12770" w:dyaOrig="7199">
-          <v:shape id="_x0000_i1050" type="#_x0000_t75" style="width:478.9pt;height:270.4pt" o:ole="">
+          <v:shape id="_x0000_i1049" type="#_x0000_t75" style="width:478.95pt;height:270.45pt" o:ole="" o:bordertopcolor="this" o:borderleftcolor="this" o:borderbottomcolor="this" o:borderrightcolor="this">
             <v:imagedata r:id="rId57" o:title=""/>
             <w10:bordertop type="single" width="4" shadow="t"/>
             <w10:borderleft type="single" width="4" shadow="t"/>
             <w10:borderbottom type="single" width="4" shadow="t"/>
             <w10:borderright type="single" width="4" shadow="t"/>
           </v:shape>
-          <o:OLEObject Type="Link" ProgID="PowerPoint.Slide.8" ShapeID="_x0000_i1050" DrawAspect="Content" r:id="rId58" UpdateMode="Always">
+          <o:OLEObject Type="Link" ProgID="PowerPoint.Slide.8" ShapeID="_x0000_i1049" DrawAspect="Content" r:id="rId58" UpdateMode="Always">
             <o:LinkType>EnhancedMetaFile</o:LinkType>
             <o:LockedField>false</o:LockedField>
           </o:OLEObject>
@@ -1228,14 +1232,14 @@
     <w:p>
       <w:r>
         <w:object w:dxaOrig="12770" w:dyaOrig="7199">
-          <v:shape id="_x0000_i1051" type="#_x0000_t75" style="width:478.9pt;height:270.4pt" o:ole="">
+          <v:shape id="_x0000_i1050" type="#_x0000_t75" style="width:478.95pt;height:270.45pt" o:ole="" o:bordertopcolor="this" o:borderleftcolor="this" o:borderbottomcolor="this" o:borderrightcolor="this">
             <v:imagedata r:id="rId59" o:title=""/>
             <w10:bordertop type="single" width="4" shadow="t"/>
             <w10:borderleft type="single" width="4" shadow="t"/>
             <w10:borderbottom type="single" width="4" shadow="t"/>
             <w10:borderright type="single" width="4" shadow="t"/>
           </v:shape>
-          <o:OLEObject Type="Link" ProgID="PowerPoint.Slide.8" ShapeID="_x0000_i1051" DrawAspect="Content" r:id="rId60" UpdateMode="Always">
+          <o:OLEObject Type="Link" ProgID="PowerPoint.Slide.8" ShapeID="_x0000_i1050" DrawAspect="Content" r:id="rId60" UpdateMode="Always">
             <o:LinkType>EnhancedMetaFile</o:LinkType>
             <o:LockedField>false</o:LockedField>
           </o:OLEObject>
@@ -1265,14 +1269,14 @@
     <w:p>
       <w:r>
         <w:object w:dxaOrig="12770" w:dyaOrig="7199">
-          <v:shape id="_x0000_i1052" type="#_x0000_t75" style="width:478.9pt;height:270.4pt" o:ole="">
+          <v:shape id="_x0000_i1051" type="#_x0000_t75" style="width:478.95pt;height:270.45pt" o:ole="" o:bordertopcolor="this" o:borderleftcolor="this" o:borderbottomcolor="this" o:borderrightcolor="this">
             <v:imagedata r:id="rId61" o:title=""/>
             <w10:bordertop type="single" width="4" shadow="t"/>
             <w10:borderleft type="single" width="4" shadow="t"/>
             <w10:borderbottom type="single" width="4" shadow="t"/>
             <w10:borderright type="single" width="4" shadow="t"/>
           </v:shape>
-          <o:OLEObject Type="Link" ProgID="PowerPoint.Slide.8" ShapeID="_x0000_i1052" DrawAspect="Content" r:id="rId62" UpdateMode="Always">
+          <o:OLEObject Type="Link" ProgID="PowerPoint.Slide.8" ShapeID="_x0000_i1051" DrawAspect="Content" r:id="rId62" UpdateMode="Always">
             <o:LinkType>EnhancedMetaFile</o:LinkType>
             <o:LockedField>false</o:LockedField>
           </o:OLEObject>
@@ -1318,14 +1322,14 @@
     <w:p>
       <w:r>
         <w:object w:dxaOrig="12770" w:dyaOrig="7199">
-          <v:shape id="_x0000_i1053" type="#_x0000_t75" style="width:478.9pt;height:270.4pt" o:ole="">
+          <v:shape id="_x0000_i1052" type="#_x0000_t75" style="width:478.95pt;height:270.45pt" o:ole="" o:bordertopcolor="this" o:borderleftcolor="this" o:borderbottomcolor="this" o:borderrightcolor="this">
             <v:imagedata r:id="rId63" o:title=""/>
             <w10:bordertop type="single" width="4" shadow="t"/>
             <w10:borderleft type="single" width="4" shadow="t"/>
             <w10:borderbottom type="single" width="4" shadow="t"/>
             <w10:borderright type="single" width="4" shadow="t"/>
           </v:shape>
-          <o:OLEObject Type="Link" ProgID="PowerPoint.Slide.8" ShapeID="_x0000_i1053" DrawAspect="Content" r:id="rId64" UpdateMode="Always">
+          <o:OLEObject Type="Link" ProgID="PowerPoint.Slide.8" ShapeID="_x0000_i1052" DrawAspect="Content" r:id="rId64" UpdateMode="Always">
             <o:LinkType>EnhancedMetaFile</o:LinkType>
             <o:LockedField>false</o:LockedField>
           </o:OLEObject>
@@ -1361,14 +1365,14 @@
     <w:p>
       <w:r>
         <w:object w:dxaOrig="12770" w:dyaOrig="7199">
-          <v:shape id="_x0000_i1054" type="#_x0000_t75" style="width:478.9pt;height:270.4pt" o:ole="">
+          <v:shape id="_x0000_i1053" type="#_x0000_t75" style="width:478.95pt;height:270.45pt" o:ole="" o:bordertopcolor="this" o:borderleftcolor="this" o:borderbottomcolor="this" o:borderrightcolor="this">
             <v:imagedata r:id="rId65" o:title=""/>
             <w10:bordertop type="single" width="4" shadow="t"/>
             <w10:borderleft type="single" width="4" shadow="t"/>
             <w10:borderbottom type="single" width="4" shadow="t"/>
             <w10:borderright type="single" width="4" shadow="t"/>
           </v:shape>
-          <o:OLEObject Type="Link" ProgID="PowerPoint.Slide.8" ShapeID="_x0000_i1054" DrawAspect="Content" r:id="rId66" UpdateMode="Always">
+          <o:OLEObject Type="Link" ProgID="PowerPoint.Slide.8" ShapeID="_x0000_i1053" DrawAspect="Content" r:id="rId66" UpdateMode="Always">
             <o:LinkType>EnhancedMetaFile</o:LinkType>
             <o:LockedField>false</o:LockedField>
           </o:OLEObject>
@@ -1427,14 +1431,14 @@
     <w:p>
       <w:r>
         <w:object w:dxaOrig="12770" w:dyaOrig="7199">
-          <v:shape id="_x0000_i1055" type="#_x0000_t75" style="width:478.9pt;height:270.4pt" o:ole="">
+          <v:shape id="_x0000_i1054" type="#_x0000_t75" style="width:478.95pt;height:270.45pt" o:ole="" o:bordertopcolor="this" o:borderleftcolor="this" o:borderbottomcolor="this" o:borderrightcolor="this">
             <v:imagedata r:id="rId67" o:title=""/>
             <w10:bordertop type="single" width="4" shadow="t"/>
             <w10:borderleft type="single" width="4" shadow="t"/>
             <w10:borderbottom type="single" width="4" shadow="t"/>
             <w10:borderright type="single" width="4" shadow="t"/>
           </v:shape>
-          <o:OLEObject Type="Link" ProgID="PowerPoint.Slide.8" ShapeID="_x0000_i1055" DrawAspect="Content" r:id="rId68" UpdateMode="Always">
+          <o:OLEObject Type="Link" ProgID="PowerPoint.Slide.8" ShapeID="_x0000_i1054" DrawAspect="Content" r:id="rId68" UpdateMode="Always">
             <o:LinkType>EnhancedMetaFile</o:LinkType>
             <o:LockedField>false</o:LockedField>
           </o:OLEObject>
@@ -1464,14 +1468,14 @@
     <w:p>
       <w:r>
         <w:object w:dxaOrig="12770" w:dyaOrig="7199">
-          <v:shape id="_x0000_i1056" type="#_x0000_t75" style="width:478.9pt;height:270.4pt" o:ole="">
+          <v:shape id="_x0000_i1055" type="#_x0000_t75" style="width:478.95pt;height:270.45pt" o:ole="" o:bordertopcolor="this" o:borderleftcolor="this" o:borderbottomcolor="this" o:borderrightcolor="this">
             <v:imagedata r:id="rId69" o:title=""/>
             <w10:bordertop type="single" width="4" shadow="t"/>
             <w10:borderleft type="single" width="4" shadow="t"/>
             <w10:borderbottom type="single" width="4" shadow="t"/>
             <w10:borderright type="single" width="4" shadow="t"/>
           </v:shape>
-          <o:OLEObject Type="Link" ProgID="PowerPoint.Slide.8" ShapeID="_x0000_i1056" DrawAspect="Content" r:id="rId70" UpdateMode="Always">
+          <o:OLEObject Type="Link" ProgID="PowerPoint.Slide.8" ShapeID="_x0000_i1055" DrawAspect="Content" r:id="rId70" UpdateMode="Always">
             <o:LinkType>EnhancedMetaFile</o:LinkType>
             <o:LockedField>false</o:LockedField>
           </o:OLEObject>
@@ -1501,14 +1505,14 @@
     <w:p>
       <w:r>
         <w:object w:dxaOrig="12770" w:dyaOrig="7199">
-          <v:shape id="_x0000_i1057" type="#_x0000_t75" style="width:478.9pt;height:270.4pt" o:ole="">
+          <v:shape id="_x0000_i1056" type="#_x0000_t75" style="width:478.95pt;height:270.45pt" o:ole="" o:bordertopcolor="this" o:borderleftcolor="this" o:borderbottomcolor="this" o:borderrightcolor="this">
             <v:imagedata r:id="rId71" o:title=""/>
             <w10:bordertop type="single" width="4" shadow="t"/>
             <w10:borderleft type="single" width="4" shadow="t"/>
             <w10:borderbottom type="single" width="4" shadow="t"/>
             <w10:borderright type="single" width="4" shadow="t"/>
           </v:shape>
-          <o:OLEObject Type="Link" ProgID="PowerPoint.Slide.8" ShapeID="_x0000_i1057" DrawAspect="Content" r:id="rId72" UpdateMode="Always">
+          <o:OLEObject Type="Link" ProgID="PowerPoint.Slide.8" ShapeID="_x0000_i1056" DrawAspect="Content" r:id="rId72" UpdateMode="Always">
             <o:LinkType>EnhancedMetaFile</o:LinkType>
             <o:LockedField>false</o:LockedField>
           </o:OLEObject>
@@ -1539,14 +1543,14 @@
     <w:p>
       <w:r>
         <w:object w:dxaOrig="12770" w:dyaOrig="7199">
-          <v:shape id="_x0000_i1058" type="#_x0000_t75" style="width:478.9pt;height:270.4pt" o:ole="">
+          <v:shape id="_x0000_i1057" type="#_x0000_t75" style="width:478.95pt;height:270.45pt" o:ole="" o:bordertopcolor="this" o:borderleftcolor="this" o:borderbottomcolor="this" o:borderrightcolor="this">
             <v:imagedata r:id="rId73" o:title=""/>
             <w10:bordertop type="single" width="4" shadow="t"/>
             <w10:borderleft type="single" width="4" shadow="t"/>
             <w10:borderbottom type="single" width="4" shadow="t"/>
             <w10:borderright type="single" width="4" shadow="t"/>
           </v:shape>
-          <o:OLEObject Type="Link" ProgID="PowerPoint.Slide.8" ShapeID="_x0000_i1058" DrawAspect="Content" r:id="rId74" UpdateMode="Always">
+          <o:OLEObject Type="Link" ProgID="PowerPoint.Slide.8" ShapeID="_x0000_i1057" DrawAspect="Content" r:id="rId74" UpdateMode="Always">
             <o:LinkType>EnhancedMetaFile</o:LinkType>
             <o:LockedField>false</o:LockedField>
           </o:OLEObject>
@@ -1610,14 +1614,14 @@
     <w:p>
       <w:r>
         <w:object w:dxaOrig="12770" w:dyaOrig="7199">
-          <v:shape id="_x0000_i1059" type="#_x0000_t75" style="width:478.9pt;height:270.4pt" o:ole="">
+          <v:shape id="_x0000_i1058" type="#_x0000_t75" style="width:478.95pt;height:270.45pt" o:ole="" o:bordertopcolor="this" o:borderleftcolor="this" o:borderbottomcolor="this" o:borderrightcolor="this">
             <v:imagedata r:id="rId75" o:title=""/>
             <w10:bordertop type="single" width="4" shadow="t"/>
             <w10:borderleft type="single" width="4" shadow="t"/>
             <w10:borderbottom type="single" width="4" shadow="t"/>
             <w10:borderright type="single" width="4" shadow="t"/>
           </v:shape>
-          <o:OLEObject Type="Link" ProgID="PowerPoint.Slide.8" ShapeID="_x0000_i1059" DrawAspect="Content" r:id="rId76" UpdateMode="Always">
+          <o:OLEObject Type="Link" ProgID="PowerPoint.Slide.8" ShapeID="_x0000_i1058" DrawAspect="Content" r:id="rId76" UpdateMode="Always">
             <o:LinkType>EnhancedMetaFile</o:LinkType>
             <o:LockedField>false</o:LockedField>
           </o:OLEObject>
@@ -1649,14 +1653,14 @@
     <w:p>
       <w:r>
         <w:object w:dxaOrig="12770" w:dyaOrig="7199">
-          <v:shape id="_x0000_i1060" type="#_x0000_t75" style="width:478.9pt;height:270.4pt" o:ole="">
+          <v:shape id="_x0000_i1059" type="#_x0000_t75" style="width:478.95pt;height:270.45pt" o:ole="" o:bordertopcolor="this" o:borderleftcolor="this" o:borderbottomcolor="this" o:borderrightcolor="this">
             <v:imagedata r:id="rId77" o:title=""/>
             <w10:bordertop type="single" width="4" shadow="t"/>
             <w10:borderleft type="single" width="4" shadow="t"/>
             <w10:borderbottom type="single" width="4" shadow="t"/>
             <w10:borderright type="single" width="4" shadow="t"/>
           </v:shape>
-          <o:OLEObject Type="Link" ProgID="PowerPoint.Slide.8" ShapeID="_x0000_i1060" DrawAspect="Content" r:id="rId78" UpdateMode="Always">
+          <o:OLEObject Type="Link" ProgID="PowerPoint.Slide.8" ShapeID="_x0000_i1059" DrawAspect="Content" r:id="rId78" UpdateMode="Always">
             <o:LinkType>EnhancedMetaFile</o:LinkType>
             <o:LockedField>false</o:LockedField>
           </o:OLEObject>
@@ -1687,14 +1691,14 @@
     <w:p>
       <w:r>
         <w:object w:dxaOrig="12770" w:dyaOrig="7199">
-          <v:shape id="_x0000_i1061" type="#_x0000_t75" style="width:478.9pt;height:270.4pt" o:ole="">
+          <v:shape id="_x0000_i1060" type="#_x0000_t75" style="width:478.95pt;height:270.45pt" o:ole="" o:bordertopcolor="this" o:borderleftcolor="this" o:borderbottomcolor="this" o:borderrightcolor="this">
             <v:imagedata r:id="rId79" o:title=""/>
             <w10:bordertop type="single" width="4" shadow="t"/>
             <w10:borderleft type="single" width="4" shadow="t"/>
             <w10:borderbottom type="single" width="4" shadow="t"/>
             <w10:borderright type="single" width="4" shadow="t"/>
           </v:shape>
-          <o:OLEObject Type="Link" ProgID="PowerPoint.Slide.8" ShapeID="_x0000_i1061" DrawAspect="Content" r:id="rId80" UpdateMode="Always">
+          <o:OLEObject Type="Link" ProgID="PowerPoint.Slide.8" ShapeID="_x0000_i1060" DrawAspect="Content" r:id="rId80" UpdateMode="Always">
             <o:LinkType>EnhancedMetaFile</o:LinkType>
             <o:LockedField>false</o:LockedField>
           </o:OLEObject>
@@ -1724,14 +1728,14 @@
     <w:p>
       <w:r>
         <w:object w:dxaOrig="12770" w:dyaOrig="7199">
-          <v:shape id="_x0000_i1062" type="#_x0000_t75" style="width:478.9pt;height:270.4pt" o:ole="">
+          <v:shape id="_x0000_i1061" type="#_x0000_t75" style="width:478.95pt;height:270.45pt" o:ole="" o:bordertopcolor="this" o:borderleftcolor="this" o:borderbottomcolor="this" o:borderrightcolor="this">
             <v:imagedata r:id="rId81" o:title=""/>
             <w10:bordertop type="single" width="4" shadow="t"/>
             <w10:borderleft type="single" width="4" shadow="t"/>
             <w10:borderbottom type="single" width="4" shadow="t"/>
             <w10:borderright type="single" width="4" shadow="t"/>
           </v:shape>
-          <o:OLEObject Type="Link" ProgID="PowerPoint.Slide.8" ShapeID="_x0000_i1062" DrawAspect="Content" r:id="rId82" UpdateMode="Always">
+          <o:OLEObject Type="Link" ProgID="PowerPoint.Slide.8" ShapeID="_x0000_i1061" DrawAspect="Content" r:id="rId82" UpdateMode="Always">
             <o:LinkType>EnhancedMetaFile</o:LinkType>
             <o:LockedField>false</o:LockedField>
           </o:OLEObject>
@@ -1761,14 +1765,14 @@
     <w:p>
       <w:r>
         <w:object w:dxaOrig="12770" w:dyaOrig="7199">
-          <v:shape id="_x0000_i1063" type="#_x0000_t75" style="width:478.9pt;height:270.4pt" o:ole="">
+          <v:shape id="_x0000_i1062" type="#_x0000_t75" style="width:478.95pt;height:270.45pt" o:ole="" o:bordertopcolor="this" o:borderleftcolor="this" o:borderbottomcolor="this" o:borderrightcolor="this">
             <v:imagedata r:id="rId83" o:title=""/>
             <w10:bordertop type="single" width="4" shadow="t"/>
             <w10:borderleft type="single" width="4" shadow="t"/>
             <w10:borderbottom type="single" width="4" shadow="t"/>
             <w10:borderright type="single" width="4" shadow="t"/>
           </v:shape>
-          <o:OLEObject Type="Link" ProgID="PowerPoint.Slide.8" ShapeID="_x0000_i1063" DrawAspect="Content" r:id="rId84" UpdateMode="Always">
+          <o:OLEObject Type="Link" ProgID="PowerPoint.Slide.8" ShapeID="_x0000_i1062" DrawAspect="Content" r:id="rId84" UpdateMode="Always">
             <o:LinkType>EnhancedMetaFile</o:LinkType>
             <o:LockedField>false</o:LockedField>
           </o:OLEObject>
@@ -1798,14 +1802,14 @@
     <w:p>
       <w:r>
         <w:object w:dxaOrig="12770" w:dyaOrig="7199">
-          <v:shape id="_x0000_i1064" type="#_x0000_t75" style="width:478.9pt;height:270.4pt" o:ole="">
+          <v:shape id="_x0000_i1063" type="#_x0000_t75" style="width:478.95pt;height:270.45pt" o:ole="" o:bordertopcolor="this" o:borderleftcolor="this" o:borderbottomcolor="this" o:borderrightcolor="this">
             <v:imagedata r:id="rId85" o:title=""/>
             <w10:bordertop type="single" width="4" shadow="t"/>
             <w10:borderleft type="single" width="4" shadow="t"/>
             <w10:borderbottom type="single" width="4" shadow="t"/>
             <w10:borderright type="single" width="4" shadow="t"/>
           </v:shape>
-          <o:OLEObject Type="Link" ProgID="PowerPoint.Slide.8" ShapeID="_x0000_i1064" DrawAspect="Content" r:id="rId86" UpdateMode="Always">
+          <o:OLEObject Type="Link" ProgID="PowerPoint.Slide.8" ShapeID="_x0000_i1063" DrawAspect="Content" r:id="rId86" UpdateMode="Always">
             <o:LinkType>EnhancedMetaFile</o:LinkType>
             <o:LockedField>false</o:LockedField>
           </o:OLEObject>
@@ -1832,38 +1836,41 @@
       </w:r>
     </w:p>
     <w:p/>
-    <w:p>
-      <w:r>
-        <w:object w:dxaOrig="12770" w:dyaOrig="7199">
-          <v:shape id="_x0000_i1065" type="#_x0000_t75" style="width:478.9pt;height:270.4pt" o:ole="">
+    <w:bookmarkStart w:id="0" w:name="_GoBack"/>
+    <w:p>
+      <w:r>
+        <w:object w:dxaOrig="12806" w:dyaOrig="7189">
+          <v:shape id="_x0000_i1070" type="#_x0000_t75" style="width:480.2pt;height:269.85pt" o:ole="">
             <v:imagedata r:id="rId87" o:title=""/>
             <w10:bordertop type="single" width="4" shadow="t"/>
             <w10:borderleft type="single" width="4" shadow="t"/>
             <w10:borderbottom type="single" width="4" shadow="t"/>
             <w10:borderright type="single" width="4" shadow="t"/>
           </v:shape>
-          <o:OLEObject Type="Link" ProgID="PowerPoint.Slide.8" ShapeID="_x0000_i1065" DrawAspect="Content" r:id="rId88" UpdateMode="Always">
-            <o:LinkType>EnhancedMetaFile</o:LinkType>
-            <o:LockedField>false</o:LockedField>
-          </o:OLEObject>
-        </w:object>
-      </w:r>
+          <o:OLEObject Type="Link" ProgID="PowerPoint.Slide.8" ShapeID="_x0000_i1070" DrawAspect="Content" r:id="rId88" UpdateMode="Always">
+            <o:LinkType>EnhancedMetaFile</o:LinkType>
+            <o:LockedField>false</o:LockedField>
+          </o:OLEObject>
+        </w:object>
+      </w:r>
+      <w:bookmarkEnd w:id="0"/>
     </w:p>
     <w:p/>
     <w:p>
       <w:r>
         <w:t>There are a lot of options for defining the search criteria that we will continue to explore. The most important criteria in this instance is star-colon-star. This means that we want to issue a command to all nodes.</w:t>
       </w:r>
-    </w:p>
-    <w:p/>
-    <w:p>
-      <w:r>
-        <w:t>So if you want to execute a "sudo chef-client" run for all of your nodes,  you should write out this command.</w:t>
-      </w:r>
-      <w:r>
-        <w:br/>
-      </w:r>
-    </w:p>
+      <w:r>
+        <w:t xml:space="preserve"> </w:t>
+      </w:r>
+    </w:p>
+    <w:p/>
+    <w:p>
+      <w:r>
+        <w:t>So if you want to execute a "sudo chef-client" run for all of your nodes, you should write out this command.</w:t>
+      </w:r>
+    </w:p>
+    <w:p/>
     <w:p>
       <w:r>
         <w:t>You would need to provide the user name to log into the system, the password for that system, and then finally the command to execute.</w:t>
@@ -1892,14 +1899,14 @@
     <w:p>
       <w:r>
         <w:object w:dxaOrig="12770" w:dyaOrig="7199">
-          <v:shape id="_x0000_i1066" type="#_x0000_t75" style="width:478.9pt;height:270.4pt" o:ole="">
+          <v:shape id="_x0000_i1064" type="#_x0000_t75" style="width:478.95pt;height:270.45pt" o:ole="" o:bordertopcolor="this" o:borderleftcolor="this" o:borderbottomcolor="this" o:borderrightcolor="this">
             <v:imagedata r:id="rId89" o:title=""/>
             <w10:bordertop type="single" width="4" shadow="t"/>
             <w10:borderleft type="single" width="4" shadow="t"/>
             <w10:borderbottom type="single" width="4" shadow="t"/>
             <w10:borderright type="single" width="4" shadow="t"/>
           </v:shape>
-          <o:OLEObject Type="Link" ProgID="PowerPoint.Slide.8" ShapeID="_x0000_i1066" DrawAspect="Content" r:id="rId90" UpdateMode="Always">
+          <o:OLEObject Type="Link" ProgID="PowerPoint.Slide.8" ShapeID="_x0000_i1064" DrawAspect="Content" r:id="rId90" UpdateMode="Always">
             <o:LinkType>EnhancedMetaFile</o:LinkType>
             <o:LockedField>false</o:LockedField>
           </o:OLEObject>
@@ -1929,14 +1936,14 @@
     <w:p>
       <w:r>
         <w:object w:dxaOrig="12770" w:dyaOrig="7199">
-          <v:shape id="_x0000_i1067" type="#_x0000_t75" style="width:478.9pt;height:270.4pt" o:ole="">
+          <v:shape id="_x0000_i1065" type="#_x0000_t75" style="width:478.95pt;height:270.45pt" o:ole="" o:bordertopcolor="this" o:borderleftcolor="this" o:borderbottomcolor="this" o:borderrightcolor="this">
             <v:imagedata r:id="rId91" o:title=""/>
             <w10:bordertop type="single" width="4" shadow="t"/>
             <w10:borderleft type="single" width="4" shadow="t"/>
             <w10:borderbottom type="single" width="4" shadow="t"/>
             <w10:borderright type="single" width="4" shadow="t"/>
           </v:shape>
-          <o:OLEObject Type="Link" ProgID="PowerPoint.Slide.8" ShapeID="_x0000_i1067" DrawAspect="Content" r:id="rId92" UpdateMode="Always">
+          <o:OLEObject Type="Link" ProgID="PowerPoint.Slide.8" ShapeID="_x0000_i1065" DrawAspect="Content" r:id="rId92" UpdateMode="Always">
             <o:LinkType>EnhancedMetaFile</o:LinkType>
             <o:LockedField>false</o:LockedField>
           </o:OLEObject>
@@ -1967,14 +1974,14 @@
     <w:p>
       <w:r>
         <w:object w:dxaOrig="12770" w:dyaOrig="7199">
-          <v:shape id="_x0000_i1068" type="#_x0000_t75" style="width:478.9pt;height:270.4pt" o:ole="">
+          <v:shape id="_x0000_i1066" type="#_x0000_t75" style="width:478.95pt;height:270.45pt" o:ole="" o:bordertopcolor="this" o:borderleftcolor="this" o:borderbottomcolor="this" o:borderrightcolor="this">
             <v:imagedata r:id="rId93" o:title=""/>
             <w10:bordertop type="single" width="4" shadow="t"/>
             <w10:borderleft type="single" width="4" shadow="t"/>
             <w10:borderbottom type="single" width="4" shadow="t"/>
             <w10:borderright type="single" width="4" shadow="t"/>
           </v:shape>
-          <o:OLEObject Type="Link" ProgID="PowerPoint.Slide.8" ShapeID="_x0000_i1068" DrawAspect="Content" r:id="rId94" UpdateMode="Always">
+          <o:OLEObject Type="Link" ProgID="PowerPoint.Slide.8" ShapeID="_x0000_i1066" DrawAspect="Content" r:id="rId94" UpdateMode="Always">
             <o:LinkType>EnhancedMetaFile</o:LinkType>
             <o:LockedField>false</o:LockedField>
           </o:OLEObject>
@@ -2010,14 +2017,14 @@
     <w:p>
       <w:r>
         <w:object w:dxaOrig="12770" w:dyaOrig="7199">
-          <v:shape id="_x0000_i1069" type="#_x0000_t75" style="width:478.9pt;height:270.4pt" o:ole="">
+          <v:shape id="_x0000_i1067" type="#_x0000_t75" style="width:478.95pt;height:270.45pt" o:ole="" o:bordertopcolor="this" o:borderleftcolor="this" o:borderbottomcolor="this" o:borderrightcolor="this">
             <v:imagedata r:id="rId95" o:title=""/>
             <w10:bordertop type="single" width="4" shadow="t"/>
             <w10:borderleft type="single" width="4" shadow="t"/>
             <w10:borderbottom type="single" width="4" shadow="t"/>
             <w10:borderright type="single" width="4" shadow="t"/>
           </v:shape>
-          <o:OLEObject Type="Link" ProgID="PowerPoint.Slide.8" ShapeID="_x0000_i1069" DrawAspect="Content" r:id="rId96" UpdateMode="Always">
+          <o:OLEObject Type="Link" ProgID="PowerPoint.Slide.8" ShapeID="_x0000_i1067" DrawAspect="Content" r:id="rId96" UpdateMode="Always">
             <o:LinkType>EnhancedMetaFile</o:LinkType>
             <o:LockedField>false</o:LockedField>
           </o:OLEObject>
@@ -2031,14 +2038,13 @@
       </w:r>
     </w:p>
     <w:p/>
+    <w:p/>
     <w:p>
       <w:r>
         <w:t>In general or about specifically about Chef Super Market, wrapper cookbooks, node attributes, the 'knife ssh' command.</w:t>
       </w:r>
     </w:p>
     <w:p/>
-    <w:p/>
-    <w:p/>
     <w:p>
       <w:r>
         <w:br w:type="page"/>
@@ -2054,14 +2060,14 @@
     <w:p>
       <w:r>
         <w:object w:dxaOrig="12770" w:dyaOrig="7199">
-          <v:shape id="_x0000_i1070" type="#_x0000_t75" style="width:478.9pt;height:270.4pt" o:ole="">
+          <v:shape id="_x0000_i1068" type="#_x0000_t75" style="width:478.95pt;height:270.45pt" o:ole="" o:bordertopcolor="this" o:borderleftcolor="this" o:borderbottomcolor="this" o:borderrightcolor="this">
             <v:imagedata r:id="rId97" o:title=""/>
             <w10:bordertop type="single" width="4" shadow="t"/>
             <w10:borderleft type="single" width="4" shadow="t"/>
             <w10:borderbottom type="single" width="4" shadow="t"/>
             <w10:borderright type="single" width="4" shadow="t"/>
           </v:shape>
-          <o:OLEObject Type="Link" ProgID="PowerPoint.Slide.8" ShapeID="_x0000_i1070" DrawAspect="Content" r:id="rId98" UpdateMode="Always">
+          <o:OLEObject Type="Link" ProgID="PowerPoint.Slide.8" ShapeID="_x0000_i1068" DrawAspect="Content" r:id="rId98" UpdateMode="Always">
             <o:LinkType>EnhancedMetaFile</o:LinkType>
             <o:LockedField>false</o:LockedField>
           </o:OLEObject>

</xml_diff>

<commit_message>
Renamed proxy server to load balancer throughout module Retained haproxy name as the load balancer cookbook name Retained myhaproxy name as the load balancer wrapper cookbook name
</commit_message>
<xml_diff>
--- a/10-community-cookbooks.docx
+++ b/10-community-cookbooks.docx
@@ -16,7 +16,7 @@
     <w:p/>
     <w:p>
       <w:r>
-        <w:object w:dxaOrig="12771" w:dyaOrig="7200">
+        <w:object w:dxaOrig="12770" w:dyaOrig="7199">
           <v:shapetype id="_x0000_t75" coordsize="21600,21600" o:spt="75" o:preferrelative="t" path="m@4@5l@4@11@9@11@9@5xe" filled="f" stroked="f">
             <v:stroke joinstyle="miter"/>
             <v:formulas>
@@ -36,7 +36,7 @@
             <v:path o:extrusionok="f" gradientshapeok="t" o:connecttype="rect"/>
             <o:lock v:ext="edit" aspectratio="t"/>
           </v:shapetype>
-          <v:shape id="_x0000_i1025" type="#_x0000_t75" style="width:478.95pt;height:270.45pt" o:ole="" o:bordertopcolor="this" o:borderleftcolor="this" o:borderbottomcolor="this" o:borderrightcolor="this">
+          <v:shape id="_x0000_i1025" type="#_x0000_t75" style="width:478.95pt;height:270.45pt" o:ole="">
             <v:imagedata r:id="rId7" o:title=""/>
             <w10:bordertop type="single" width="4" shadow="t"/>
             <w10:borderleft type="single" width="4" shadow="t"/>
@@ -67,7 +67,7 @@
     <w:p>
       <w:r>
         <w:object w:dxaOrig="12770" w:dyaOrig="7199">
-          <v:shape id="_x0000_i1026" type="#_x0000_t75" style="width:478.95pt;height:270.45pt" o:ole="" o:bordertopcolor="this" o:borderleftcolor="this" o:borderbottomcolor="this" o:borderrightcolor="this">
+          <v:shape id="_x0000_i1026" type="#_x0000_t75" style="width:478.95pt;height:270.45pt" o:ole="">
             <v:imagedata r:id="rId9" o:title=""/>
             <w10:bordertop type="single" width="4" shadow="t"/>
             <w10:borderleft type="single" width="4" shadow="t"/>
@@ -107,7 +107,7 @@
     <w:p>
       <w:r>
         <w:object w:dxaOrig="12770" w:dyaOrig="7199">
-          <v:shape id="_x0000_i1027" type="#_x0000_t75" style="width:478.95pt;height:270.45pt" o:ole="" o:bordertopcolor="this" o:borderleftcolor="this" o:borderbottomcolor="this" o:borderrightcolor="this">
+          <v:shape id="_x0000_i1027" type="#_x0000_t75" style="width:478.95pt;height:270.45pt" o:ole="">
             <v:imagedata r:id="rId11" o:title=""/>
             <w10:bordertop type="single" width="4" shadow="t"/>
             <w10:borderleft type="single" width="4" shadow="t"/>
@@ -124,21 +124,23 @@
     <w:p/>
     <w:p>
       <w:r>
-        <w:t xml:space="preserve">With a single web server running with our organization, it's now time to talk about the next goal to tackle. We need to setup a proxy server. </w:t>
-      </w:r>
-    </w:p>
-    <w:p/>
-    <w:p>
-      <w:r>
-        <w:t>A proxy server is able to receive requests and relay them to other systems. In our case, we specifically want to use the proxy server to balance the entire traffic load between one or more systems.</w:t>
-      </w:r>
-    </w:p>
-    <w:p/>
-    <w:p>
-      <w:r>
-        <w:t>This means we will need to establish a new node within our organization, install the necessary software to make the node a proxy server, and configure it so that it will relay requests to our existing node running apache and to future nodes.</w:t>
-      </w:r>
-    </w:p>
+        <w:t xml:space="preserve">With a single web server running with our organization, it's now time to talk about the next goal to tackle. We need to setup a load balancer. </w:t>
+      </w:r>
+    </w:p>
+    <w:p/>
+    <w:p>
+      <w:r>
+        <w:t>A load balancer is able to receive requests and relay them to other systems. In our case, we specifically want to use the load balancer to balance the entire traffic load between one or more systems.</w:t>
+      </w:r>
+    </w:p>
+    <w:p/>
+    <w:p>
+      <w:r>
+        <w:t>This means we will need to establish a new node within our organization, install the necessary software to make the node a load balancer, and configure it so that it will relay requests to our existing node running apache and to future nodes.</w:t>
+      </w:r>
+    </w:p>
+    <w:p/>
+    <w:p/>
     <w:p/>
     <w:p/>
     <w:p>
@@ -156,7 +158,7 @@
     <w:p>
       <w:r>
         <w:object w:dxaOrig="12770" w:dyaOrig="7199">
-          <v:shape id="_x0000_i1028" type="#_x0000_t75" style="width:478.95pt;height:270.45pt" o:ole="" o:bordertopcolor="this" o:borderleftcolor="this" o:borderbottomcolor="this" o:borderrightcolor="this">
+          <v:shape id="_x0000_i1028" type="#_x0000_t75" style="width:478.95pt;height:270.45pt" o:ole="">
             <v:imagedata r:id="rId13" o:title=""/>
             <w10:bordertop type="single" width="4" shadow="t"/>
             <w10:borderleft type="single" width="4" shadow="t"/>
@@ -173,7 +175,7 @@
     <w:p/>
     <w:p>
       <w:r>
-        <w:t>Similar to how we installed and configured apache on our first node, we could do the same thing here with a proxy server. We could learn the package name for the application 'haproxy', learn which file manages the configuration, learn how to compose the configuration with custom values, and then manage the service.</w:t>
+        <w:t>Similar to how we installed and configured apache on our first node, we could do the same thing here with a load balancer. We could learn the package name for the application 'haproxy', learn which file manages the configuration, learn how to compose the configuration with custom values, and then manage the service.</w:t>
       </w:r>
     </w:p>
     <w:p/>
@@ -200,7 +202,7 @@
     <w:p>
       <w:r>
         <w:object w:dxaOrig="12770" w:dyaOrig="7199">
-          <v:shape id="_x0000_i1029" type="#_x0000_t75" style="width:478.95pt;height:270.45pt" o:ole="" o:bordertopcolor="this" o:borderleftcolor="this" o:borderbottomcolor="this" o:borderrightcolor="this">
+          <v:shape id="_x0000_i1029" type="#_x0000_t75" style="width:478.95pt;height:270.45pt" o:ole="">
             <v:imagedata r:id="rId15" o:title=""/>
             <w10:bordertop type="single" width="4" shadow="t"/>
             <w10:borderleft type="single" width="4" shadow="t"/>
@@ -244,7 +246,7 @@
     <w:p>
       <w:r>
         <w:object w:dxaOrig="12770" w:dyaOrig="7199">
-          <v:shape id="_x0000_i1030" type="#_x0000_t75" style="width:478.95pt;height:270.45pt" o:ole="" o:bordertopcolor="this" o:borderleftcolor="this" o:borderbottomcolor="this" o:borderrightcolor="this">
+          <v:shape id="_x0000_i1030" type="#_x0000_t75" style="width:478.95pt;height:270.45pt" o:ole="">
             <v:imagedata r:id="rId17" o:title=""/>
             <w10:bordertop type="single" width="4" shadow="t"/>
             <w10:borderleft type="single" width="4" shadow="t"/>
@@ -288,7 +290,7 @@
     <w:p>
       <w:r>
         <w:object w:dxaOrig="12770" w:dyaOrig="7199">
-          <v:shape id="_x0000_i1031" type="#_x0000_t75" style="width:478.95pt;height:270.45pt" o:ole="" o:bordertopcolor="this" o:borderleftcolor="this" o:borderbottomcolor="this" o:borderrightcolor="this">
+          <v:shape id="_x0000_i1031" type="#_x0000_t75" style="width:478.95pt;height:270.45pt" o:ole="">
             <v:imagedata r:id="rId19" o:title=""/>
             <w10:bordertop type="single" width="4" shadow="t"/>
             <w10:borderleft type="single" width="4" shadow="t"/>
@@ -305,7 +307,7 @@
     <w:p/>
     <w:p>
       <w:r>
-        <w:t>Lets find the haproxy cookbook within the community site to learn more about it.</w:t>
+        <w:t>Lets find the haproxy (load balancer) cookbook within the community site to learn more about it.</w:t>
       </w:r>
     </w:p>
     <w:p/>
@@ -326,7 +328,7 @@
     <w:p>
       <w:r>
         <w:object w:dxaOrig="12770" w:dyaOrig="7199">
-          <v:shape id="_x0000_i1032" type="#_x0000_t75" style="width:478.95pt;height:270.45pt" o:ole="" o:bordertopcolor="this" o:borderleftcolor="this" o:borderbottomcolor="this" o:borderrightcolor="this">
+          <v:shape id="_x0000_i1032" type="#_x0000_t75" style="width:478.95pt;height:270.45pt" o:ole="">
             <v:imagedata r:id="rId21" o:title=""/>
             <w10:bordertop type="single" width="4" shadow="t"/>
             <w10:borderleft type="single" width="4" shadow="t"/>
@@ -379,7 +381,7 @@
     <w:p>
       <w:r>
         <w:object w:dxaOrig="12770" w:dyaOrig="7199">
-          <v:shape id="_x0000_i1033" type="#_x0000_t75" style="width:478.95pt;height:270.45pt" o:ole="" o:bordertopcolor="this" o:borderleftcolor="this" o:borderbottomcolor="this" o:borderrightcolor="this">
+          <v:shape id="_x0000_i1033" type="#_x0000_t75" style="width:478.95pt;height:270.45pt" o:ole="">
             <v:imagedata r:id="rId23" o:title=""/>
             <w10:bordertop type="single" width="4" shadow="t"/>
             <w10:borderleft type="single" width="4" shadow="t"/>
@@ -396,7 +398,15 @@
     <w:p/>
     <w:p>
       <w:r>
-        <w:t>Cookbooks usually map one-to-one to a piece of software and usually are named after the piece of software that they manage. Select the cookbook named haproxy from the search results.</w:t>
+        <w:t>Cookbooks usually map one-to-one to a piece of software and usually are named after the piece of software that they manage. Select the cookbook named ha</w:t>
+      </w:r>
+      <w:bookmarkStart w:id="0" w:name="_GoBack"/>
+      <w:r>
+        <w:t>proxy</w:t>
+      </w:r>
+      <w:bookmarkEnd w:id="0"/>
+      <w:r>
+        <w:t xml:space="preserve"> from the search results.</w:t>
       </w:r>
     </w:p>
     <w:p/>
@@ -417,7 +427,7 @@
     <w:p>
       <w:r>
         <w:object w:dxaOrig="12770" w:dyaOrig="7199">
-          <v:shape id="_x0000_i1034" type="#_x0000_t75" style="width:478.95pt;height:270.45pt" o:ole="" o:bordertopcolor="this" o:borderleftcolor="this" o:borderbottomcolor="this" o:borderrightcolor="this">
+          <v:shape id="_x0000_i1034" type="#_x0000_t75" style="width:478.95pt;height:270.45pt" o:ole="">
             <v:imagedata r:id="rId25" o:title=""/>
             <w10:bordertop type="single" width="4" shadow="t"/>
             <w10:borderleft type="single" width="4" shadow="t"/>
@@ -460,7 +470,7 @@
     <w:p>
       <w:r>
         <w:object w:dxaOrig="12770" w:dyaOrig="7199">
-          <v:shape id="_x0000_i1035" type="#_x0000_t75" style="width:478.95pt;height:270.45pt" o:ole="" o:bordertopcolor="this" o:borderleftcolor="this" o:borderbottomcolor="this" o:borderrightcolor="this">
+          <v:shape id="_x0000_i1035" type="#_x0000_t75" style="width:478.95pt;height:270.45pt" o:ole="">
             <v:imagedata r:id="rId27" o:title=""/>
             <w10:bordertop type="single" width="4" shadow="t"/>
             <w10:borderleft type="single" width="4" shadow="t"/>
@@ -483,7 +493,7 @@
     <w:p/>
     <w:p>
       <w:r>
-        <w:t>Reading and understanding the README at a glance is difficult. It is a skill that comes with time. For the haproxy cookbook there is an defined attribute that establishes the members that receive the proxy requests from the proxy server. This is available in a node attribute available through `node['haproxy']['members']`.</w:t>
+        <w:t>Reading and understanding the README at a glance is difficult. It is a skill that comes with time. For the haproxy cookbook, there is an defined attribute that establishes the members that receive the proxy requests from the load balancer. This is available in a node attribute available through `node['haproxy']['members']`.</w:t>
       </w:r>
     </w:p>
     <w:p/>
@@ -503,7 +513,7 @@
     <w:p>
       <w:r>
         <w:object w:dxaOrig="12770" w:dyaOrig="7199">
-          <v:shape id="_x0000_i1036" type="#_x0000_t75" style="width:478.95pt;height:270.45pt" o:ole="" o:bordertopcolor="this" o:borderleftcolor="this" o:borderbottomcolor="this" o:borderrightcolor="this">
+          <v:shape id="_x0000_i1036" type="#_x0000_t75" style="width:478.95pt;height:270.45pt" o:ole="">
             <v:imagedata r:id="rId29" o:title=""/>
             <w10:bordertop type="single" width="4" shadow="t"/>
             <w10:borderleft type="single" width="4" shadow="t"/>
@@ -547,7 +557,7 @@
     <w:p>
       <w:r>
         <w:object w:dxaOrig="12770" w:dyaOrig="7199">
-          <v:shape id="_x0000_i1037" type="#_x0000_t75" style="width:478.95pt;height:270.45pt" o:ole="" o:bordertopcolor="this" o:borderleftcolor="this" o:borderbottomcolor="this" o:borderrightcolor="this">
+          <v:shape id="_x0000_i1037" type="#_x0000_t75" style="width:478.95pt;height:270.45pt" o:ole="">
             <v:imagedata r:id="rId31" o:title=""/>
             <w10:bordertop type="single" width="4" shadow="t"/>
             <w10:borderleft type="single" width="4" shadow="t"/>
@@ -598,7 +608,7 @@
     <w:p>
       <w:r>
         <w:object w:dxaOrig="12770" w:dyaOrig="7199">
-          <v:shape id="_x0000_i1038" type="#_x0000_t75" style="width:478.95pt;height:270.45pt" o:ole="" o:bordertopcolor="this" o:borderleftcolor="this" o:borderbottomcolor="this" o:borderrightcolor="this">
+          <v:shape id="_x0000_i1038" type="#_x0000_t75" style="width:478.95pt;height:270.45pt" o:ole="">
             <v:imagedata r:id="rId33" o:title=""/>
             <w10:bordertop type="single" width="4" shadow="t"/>
             <w10:borderleft type="single" width="4" shadow="t"/>
@@ -651,7 +661,7 @@
     <w:p>
       <w:r>
         <w:object w:dxaOrig="12770" w:dyaOrig="7199">
-          <v:shape id="_x0000_i1039" type="#_x0000_t75" style="width:478.95pt;height:270.45pt" o:ole="" o:bordertopcolor="this" o:borderleftcolor="this" o:borderbottomcolor="this" o:borderrightcolor="this">
+          <v:shape id="_x0000_i1039" type="#_x0000_t75" style="width:478.95pt;height:270.45pt" o:ole="">
             <v:imagedata r:id="rId35" o:title=""/>
             <w10:bordertop type="single" width="4" shadow="t"/>
             <w10:borderleft type="single" width="4" shadow="t"/>
@@ -694,7 +704,7 @@
     <w:p>
       <w:r>
         <w:object w:dxaOrig="12770" w:dyaOrig="7199">
-          <v:shape id="_x0000_i1040" type="#_x0000_t75" style="width:478.95pt;height:270.45pt" o:ole="" o:bordertopcolor="this" o:borderleftcolor="this" o:borderbottomcolor="this" o:borderrightcolor="this">
+          <v:shape id="_x0000_i1040" type="#_x0000_t75" style="width:478.95pt;height:270.45pt" o:ole="">
             <v:imagedata r:id="rId37" o:title=""/>
             <w10:bordertop type="single" width="4" shadow="t"/>
             <w10:borderleft type="single" width="4" shadow="t"/>
@@ -731,7 +741,7 @@
     <w:p>
       <w:r>
         <w:object w:dxaOrig="12770" w:dyaOrig="7199">
-          <v:shape id="_x0000_i1041" type="#_x0000_t75" style="width:478.95pt;height:270.45pt" o:ole="" o:bordertopcolor="this" o:borderleftcolor="this" o:borderbottomcolor="this" o:borderrightcolor="this">
+          <v:shape id="_x0000_i1041" type="#_x0000_t75" style="width:478.95pt;height:270.45pt" o:ole="">
             <v:imagedata r:id="rId39" o:title=""/>
             <w10:bordertop type="single" width="4" shadow="t"/>
             <w10:borderleft type="single" width="4" shadow="t"/>
@@ -775,7 +785,7 @@
     <w:p>
       <w:r>
         <w:object w:dxaOrig="12770" w:dyaOrig="7199">
-          <v:shape id="_x0000_i1042" type="#_x0000_t75" style="width:478.95pt;height:270.45pt" o:ole="" o:bordertopcolor="this" o:borderleftcolor="this" o:borderbottomcolor="this" o:borderrightcolor="this">
+          <v:shape id="_x0000_i1042" type="#_x0000_t75" style="width:478.95pt;height:270.45pt" o:ole="">
             <v:imagedata r:id="rId41" o:title=""/>
             <w10:bordertop type="single" width="4" shadow="t"/>
             <w10:borderleft type="single" width="4" shadow="t"/>
@@ -824,7 +834,7 @@
     <w:p>
       <w:r>
         <w:object w:dxaOrig="12770" w:dyaOrig="7199">
-          <v:shape id="_x0000_i1043" type="#_x0000_t75" style="width:478.95pt;height:270.45pt" o:ole="" o:bordertopcolor="this" o:borderleftcolor="this" o:borderbottomcolor="this" o:borderrightcolor="this">
+          <v:shape id="_x0000_i1043" type="#_x0000_t75" style="width:478.95pt;height:270.45pt" o:ole="">
             <v:imagedata r:id="rId43" o:title=""/>
             <w10:bordertop type="single" width="4" shadow="t"/>
             <w10:borderleft type="single" width="4" shadow="t"/>
@@ -883,7 +893,7 @@
     <w:p>
       <w:r>
         <w:object w:dxaOrig="12770" w:dyaOrig="7199">
-          <v:shape id="_x0000_i1044" type="#_x0000_t75" style="width:478.95pt;height:270.45pt" o:ole="" o:bordertopcolor="this" o:borderleftcolor="this" o:borderbottomcolor="this" o:borderrightcolor="this">
+          <v:shape id="_x0000_i1044" type="#_x0000_t75" style="width:478.95pt;height:270.45pt" o:ole="">
             <v:imagedata r:id="rId45" o:title=""/>
             <w10:bordertop type="single" width="4" shadow="t"/>
             <w10:borderleft type="single" width="4" shadow="t"/>
@@ -927,7 +937,7 @@
     <w:p>
       <w:r>
         <w:object w:dxaOrig="12770" w:dyaOrig="7199">
-          <v:shape id="_x0000_i1045" type="#_x0000_t75" style="width:478.95pt;height:270.45pt" o:ole="" o:bordertopcolor="this" o:borderleftcolor="this" o:borderbottomcolor="this" o:borderrightcolor="this">
+          <v:shape id="_x0000_i1045" type="#_x0000_t75" style="width:478.95pt;height:270.45pt" o:ole="">
             <v:imagedata r:id="rId47" o:title=""/>
             <w10:bordertop type="single" width="4" shadow="t"/>
             <w10:borderleft type="single" width="4" shadow="t"/>
@@ -970,7 +980,7 @@
     <w:p>
       <w:r>
         <w:object w:dxaOrig="12770" w:dyaOrig="7199">
-          <v:shape id="_x0000_i1046" type="#_x0000_t75" style="width:478.95pt;height:270.45pt" o:ole="" o:bordertopcolor="this" o:borderleftcolor="this" o:borderbottomcolor="this" o:borderrightcolor="this">
+          <v:shape id="_x0000_i1046" type="#_x0000_t75" style="width:478.95pt;height:270.45pt" o:ole="">
             <v:imagedata r:id="rId49" o:title=""/>
             <w10:bordertop type="single" width="4" shadow="t"/>
             <w10:borderleft type="single" width="4" shadow="t"/>
@@ -1007,7 +1017,7 @@
     <w:p>
       <w:r>
         <w:object w:dxaOrig="12770" w:dyaOrig="7199">
-          <v:shape id="_x0000_i1047" type="#_x0000_t75" style="width:478.95pt;height:270.45pt" o:ole="" o:bordertopcolor="this" o:borderleftcolor="this" o:borderbottomcolor="this" o:borderrightcolor="this">
+          <v:shape id="_x0000_i1047" type="#_x0000_t75" style="width:478.95pt;height:270.45pt" o:ole="">
             <v:imagedata r:id="rId51" o:title=""/>
             <w10:bordertop type="single" width="4" shadow="t"/>
             <w10:borderleft type="single" width="4" shadow="t"/>
@@ -1052,7 +1062,7 @@
     <w:p>
       <w:r>
         <w:object w:dxaOrig="12770" w:dyaOrig="7199">
-          <v:shape id="_x0000_i1048" type="#_x0000_t75" style="width:478.95pt;height:270.45pt" o:ole="" o:bordertopcolor="this" o:borderleftcolor="this" o:borderbottomcolor="this" o:borderrightcolor="this">
+          <v:shape id="_x0000_i1048" type="#_x0000_t75" style="width:478.95pt;height:270.45pt" o:ole="">
             <v:imagedata r:id="rId53" o:title=""/>
             <w10:bordertop type="single" width="4" shadow="t"/>
             <w10:borderleft type="single" width="4" shadow="t"/>
@@ -1094,15 +1104,15 @@
     <w:p/>
     <w:p>
       <w:r>
-        <w:object w:dxaOrig="12806" w:dyaOrig="7189">
-          <v:shape id="_x0000_i1069" type="#_x0000_t75" style="width:480.2pt;height:269.85pt" o:ole="">
+        <w:object w:dxaOrig="12770" w:dyaOrig="7199">
+          <v:shape id="_x0000_i1049" type="#_x0000_t75" style="width:478.95pt;height:270.45pt" o:ole="">
             <v:imagedata r:id="rId55" o:title=""/>
             <w10:bordertop type="single" width="4" shadow="t"/>
             <w10:borderleft type="single" width="4" shadow="t"/>
             <w10:borderbottom type="single" width="4" shadow="t"/>
             <w10:borderright type="single" width="4" shadow="t"/>
           </v:shape>
-          <o:OLEObject Type="Link" ProgID="PowerPoint.Slide.8" ShapeID="_x0000_i1069" DrawAspect="Content" r:id="rId56" UpdateMode="Always">
+          <o:OLEObject Type="Link" ProgID="PowerPoint.Slide.8" ShapeID="_x0000_i1049" DrawAspect="Content" r:id="rId56" UpdateMode="Always">
             <o:LinkType>EnhancedMetaFile</o:LinkType>
             <o:LockedField>false</o:LockedField>
           </o:OLEObject>
@@ -1189,14 +1199,14 @@
     <w:p>
       <w:r>
         <w:object w:dxaOrig="12770" w:dyaOrig="7199">
-          <v:shape id="_x0000_i1049" type="#_x0000_t75" style="width:478.95pt;height:270.45pt" o:ole="" o:bordertopcolor="this" o:borderleftcolor="this" o:borderbottomcolor="this" o:borderrightcolor="this">
+          <v:shape id="_x0000_i1050" type="#_x0000_t75" style="width:478.95pt;height:270.45pt" o:ole="">
             <v:imagedata r:id="rId57" o:title=""/>
             <w10:bordertop type="single" width="4" shadow="t"/>
             <w10:borderleft type="single" width="4" shadow="t"/>
             <w10:borderbottom type="single" width="4" shadow="t"/>
             <w10:borderright type="single" width="4" shadow="t"/>
           </v:shape>
-          <o:OLEObject Type="Link" ProgID="PowerPoint.Slide.8" ShapeID="_x0000_i1049" DrawAspect="Content" r:id="rId58" UpdateMode="Always">
+          <o:OLEObject Type="Link" ProgID="PowerPoint.Slide.8" ShapeID="_x0000_i1050" DrawAspect="Content" r:id="rId58" UpdateMode="Always">
             <o:LinkType>EnhancedMetaFile</o:LinkType>
             <o:LockedField>false</o:LockedField>
           </o:OLEObject>
@@ -1232,14 +1242,14 @@
     <w:p>
       <w:r>
         <w:object w:dxaOrig="12770" w:dyaOrig="7199">
-          <v:shape id="_x0000_i1050" type="#_x0000_t75" style="width:478.95pt;height:270.45pt" o:ole="" o:bordertopcolor="this" o:borderleftcolor="this" o:borderbottomcolor="this" o:borderrightcolor="this">
+          <v:shape id="_x0000_i1051" type="#_x0000_t75" style="width:478.95pt;height:270.45pt" o:ole="">
             <v:imagedata r:id="rId59" o:title=""/>
             <w10:bordertop type="single" width="4" shadow="t"/>
             <w10:borderleft type="single" width="4" shadow="t"/>
             <w10:borderbottom type="single" width="4" shadow="t"/>
             <w10:borderright type="single" width="4" shadow="t"/>
           </v:shape>
-          <o:OLEObject Type="Link" ProgID="PowerPoint.Slide.8" ShapeID="_x0000_i1050" DrawAspect="Content" r:id="rId60" UpdateMode="Always">
+          <o:OLEObject Type="Link" ProgID="PowerPoint.Slide.8" ShapeID="_x0000_i1051" DrawAspect="Content" r:id="rId60" UpdateMode="Always">
             <o:LinkType>EnhancedMetaFile</o:LinkType>
             <o:LockedField>false</o:LockedField>
           </o:OLEObject>
@@ -1269,14 +1279,14 @@
     <w:p>
       <w:r>
         <w:object w:dxaOrig="12770" w:dyaOrig="7199">
-          <v:shape id="_x0000_i1051" type="#_x0000_t75" style="width:478.95pt;height:270.45pt" o:ole="" o:bordertopcolor="this" o:borderleftcolor="this" o:borderbottomcolor="this" o:borderrightcolor="this">
+          <v:shape id="_x0000_i1052" type="#_x0000_t75" style="width:478.95pt;height:270.45pt" o:ole="">
             <v:imagedata r:id="rId61" o:title=""/>
             <w10:bordertop type="single" width="4" shadow="t"/>
             <w10:borderleft type="single" width="4" shadow="t"/>
             <w10:borderbottom type="single" width="4" shadow="t"/>
             <w10:borderright type="single" width="4" shadow="t"/>
           </v:shape>
-          <o:OLEObject Type="Link" ProgID="PowerPoint.Slide.8" ShapeID="_x0000_i1051" DrawAspect="Content" r:id="rId62" UpdateMode="Always">
+          <o:OLEObject Type="Link" ProgID="PowerPoint.Slide.8" ShapeID="_x0000_i1052" DrawAspect="Content" r:id="rId62" UpdateMode="Always">
             <o:LinkType>EnhancedMetaFile</o:LinkType>
             <o:LockedField>false</o:LockedField>
           </o:OLEObject>
@@ -1322,14 +1332,14 @@
     <w:p>
       <w:r>
         <w:object w:dxaOrig="12770" w:dyaOrig="7199">
-          <v:shape id="_x0000_i1052" type="#_x0000_t75" style="width:478.95pt;height:270.45pt" o:ole="" o:bordertopcolor="this" o:borderleftcolor="this" o:borderbottomcolor="this" o:borderrightcolor="this">
+          <v:shape id="_x0000_i1053" type="#_x0000_t75" style="width:478.95pt;height:270.45pt" o:ole="">
             <v:imagedata r:id="rId63" o:title=""/>
             <w10:bordertop type="single" width="4" shadow="t"/>
             <w10:borderleft type="single" width="4" shadow="t"/>
             <w10:borderbottom type="single" width="4" shadow="t"/>
             <w10:borderright type="single" width="4" shadow="t"/>
           </v:shape>
-          <o:OLEObject Type="Link" ProgID="PowerPoint.Slide.8" ShapeID="_x0000_i1052" DrawAspect="Content" r:id="rId64" UpdateMode="Always">
+          <o:OLEObject Type="Link" ProgID="PowerPoint.Slide.8" ShapeID="_x0000_i1053" DrawAspect="Content" r:id="rId64" UpdateMode="Always">
             <o:LinkType>EnhancedMetaFile</o:LinkType>
             <o:LockedField>false</o:LockedField>
           </o:OLEObject>
@@ -1365,14 +1375,14 @@
     <w:p>
       <w:r>
         <w:object w:dxaOrig="12770" w:dyaOrig="7199">
-          <v:shape id="_x0000_i1053" type="#_x0000_t75" style="width:478.95pt;height:270.45pt" o:ole="" o:bordertopcolor="this" o:borderleftcolor="this" o:borderbottomcolor="this" o:borderrightcolor="this">
+          <v:shape id="_x0000_i1054" type="#_x0000_t75" style="width:478.95pt;height:270.45pt" o:ole="">
             <v:imagedata r:id="rId65" o:title=""/>
             <w10:bordertop type="single" width="4" shadow="t"/>
             <w10:borderleft type="single" width="4" shadow="t"/>
             <w10:borderbottom type="single" width="4" shadow="t"/>
             <w10:borderright type="single" width="4" shadow="t"/>
           </v:shape>
-          <o:OLEObject Type="Link" ProgID="PowerPoint.Slide.8" ShapeID="_x0000_i1053" DrawAspect="Content" r:id="rId66" UpdateMode="Always">
+          <o:OLEObject Type="Link" ProgID="PowerPoint.Slide.8" ShapeID="_x0000_i1054" DrawAspect="Content" r:id="rId66" UpdateMode="Always">
             <o:LinkType>EnhancedMetaFile</o:LinkType>
             <o:LockedField>false</o:LockedField>
           </o:OLEObject>
@@ -1431,14 +1441,14 @@
     <w:p>
       <w:r>
         <w:object w:dxaOrig="12770" w:dyaOrig="7199">
-          <v:shape id="_x0000_i1054" type="#_x0000_t75" style="width:478.95pt;height:270.45pt" o:ole="" o:bordertopcolor="this" o:borderleftcolor="this" o:borderbottomcolor="this" o:borderrightcolor="this">
+          <v:shape id="_x0000_i1055" type="#_x0000_t75" style="width:478.95pt;height:270.45pt" o:ole="">
             <v:imagedata r:id="rId67" o:title=""/>
             <w10:bordertop type="single" width="4" shadow="t"/>
             <w10:borderleft type="single" width="4" shadow="t"/>
             <w10:borderbottom type="single" width="4" shadow="t"/>
             <w10:borderright type="single" width="4" shadow="t"/>
           </v:shape>
-          <o:OLEObject Type="Link" ProgID="PowerPoint.Slide.8" ShapeID="_x0000_i1054" DrawAspect="Content" r:id="rId68" UpdateMode="Always">
+          <o:OLEObject Type="Link" ProgID="PowerPoint.Slide.8" ShapeID="_x0000_i1055" DrawAspect="Content" r:id="rId68" UpdateMode="Always">
             <o:LinkType>EnhancedMetaFile</o:LinkType>
             <o:LockedField>false</o:LockedField>
           </o:OLEObject>
@@ -1468,14 +1478,14 @@
     <w:p>
       <w:r>
         <w:object w:dxaOrig="12770" w:dyaOrig="7199">
-          <v:shape id="_x0000_i1055" type="#_x0000_t75" style="width:478.95pt;height:270.45pt" o:ole="" o:bordertopcolor="this" o:borderleftcolor="this" o:borderbottomcolor="this" o:borderrightcolor="this">
+          <v:shape id="_x0000_i1056" type="#_x0000_t75" style="width:478.95pt;height:270.45pt" o:ole="">
             <v:imagedata r:id="rId69" o:title=""/>
             <w10:bordertop type="single" width="4" shadow="t"/>
             <w10:borderleft type="single" width="4" shadow="t"/>
             <w10:borderbottom type="single" width="4" shadow="t"/>
             <w10:borderright type="single" width="4" shadow="t"/>
           </v:shape>
-          <o:OLEObject Type="Link" ProgID="PowerPoint.Slide.8" ShapeID="_x0000_i1055" DrawAspect="Content" r:id="rId70" UpdateMode="Always">
+          <o:OLEObject Type="Link" ProgID="PowerPoint.Slide.8" ShapeID="_x0000_i1056" DrawAspect="Content" r:id="rId70" UpdateMode="Always">
             <o:LinkType>EnhancedMetaFile</o:LinkType>
             <o:LockedField>false</o:LockedField>
           </o:OLEObject>
@@ -1505,24 +1515,24 @@
     <w:p>
       <w:r>
         <w:object w:dxaOrig="12770" w:dyaOrig="7199">
-          <v:shape id="_x0000_i1056" type="#_x0000_t75" style="width:478.95pt;height:270.45pt" o:ole="" o:bordertopcolor="this" o:borderleftcolor="this" o:borderbottomcolor="this" o:borderrightcolor="this">
+          <v:shape id="_x0000_i1057" type="#_x0000_t75" style="width:478.95pt;height:270.45pt" o:ole="">
             <v:imagedata r:id="rId71" o:title=""/>
             <w10:bordertop type="single" width="4" shadow="t"/>
             <w10:borderleft type="single" width="4" shadow="t"/>
             <w10:borderbottom type="single" width="4" shadow="t"/>
             <w10:borderright type="single" width="4" shadow="t"/>
           </v:shape>
-          <o:OLEObject Type="Link" ProgID="PowerPoint.Slide.8" ShapeID="_x0000_i1056" DrawAspect="Content" r:id="rId72" UpdateMode="Always">
-            <o:LinkType>EnhancedMetaFile</o:LinkType>
-            <o:LockedField>false</o:LockedField>
-          </o:OLEObject>
-        </w:object>
-      </w:r>
-    </w:p>
-    <w:p/>
-    <w:p>
-      <w:r>
-        <w:t>The myhaproxy cookbook's default recipe is ready to be assigned to a run list of a node. So we'll need another node. The new proxy node.</w:t>
+          <o:OLEObject Type="Link" ProgID="PowerPoint.Slide.8" ShapeID="_x0000_i1057" DrawAspect="Content" r:id="rId72" UpdateMode="Always">
+            <o:LinkType>EnhancedMetaFile</o:LinkType>
+            <o:LockedField>false</o:LockedField>
+          </o:OLEObject>
+        </w:object>
+      </w:r>
+    </w:p>
+    <w:p/>
+    <w:p>
+      <w:r>
+        <w:t>The myhaproxy cookbook's default recipe is ready to be assigned to a run list of a node. So we'll need another node. The new load balancer node.</w:t>
       </w:r>
     </w:p>
     <w:p/>
@@ -1543,14 +1553,14 @@
     <w:p>
       <w:r>
         <w:object w:dxaOrig="12770" w:dyaOrig="7199">
-          <v:shape id="_x0000_i1057" type="#_x0000_t75" style="width:478.95pt;height:270.45pt" o:ole="" o:bordertopcolor="this" o:borderleftcolor="this" o:borderbottomcolor="this" o:borderrightcolor="this">
+          <v:shape id="_x0000_i1058" type="#_x0000_t75" style="width:478.95pt;height:270.45pt" o:ole="">
             <v:imagedata r:id="rId73" o:title=""/>
             <w10:bordertop type="single" width="4" shadow="t"/>
             <w10:borderleft type="single" width="4" shadow="t"/>
             <w10:borderbottom type="single" width="4" shadow="t"/>
             <w10:borderright type="single" width="4" shadow="t"/>
           </v:shape>
-          <o:OLEObject Type="Link" ProgID="PowerPoint.Slide.8" ShapeID="_x0000_i1057" DrawAspect="Content" r:id="rId74" UpdateMode="Always">
+          <o:OLEObject Type="Link" ProgID="PowerPoint.Slide.8" ShapeID="_x0000_i1058" DrawAspect="Content" r:id="rId74" UpdateMode="Always">
             <o:LinkType>EnhancedMetaFile</o:LinkType>
             <o:LockedField>false</o:LockedField>
           </o:OLEObject>
@@ -1614,14 +1624,14 @@
     <w:p>
       <w:r>
         <w:object w:dxaOrig="12770" w:dyaOrig="7199">
-          <v:shape id="_x0000_i1058" type="#_x0000_t75" style="width:478.95pt;height:270.45pt" o:ole="" o:bordertopcolor="this" o:borderleftcolor="this" o:borderbottomcolor="this" o:borderrightcolor="this">
+          <v:shape id="_x0000_i1059" type="#_x0000_t75" style="width:478.95pt;height:270.45pt" o:ole="">
             <v:imagedata r:id="rId75" o:title=""/>
             <w10:bordertop type="single" width="4" shadow="t"/>
             <w10:borderleft type="single" width="4" shadow="t"/>
             <w10:borderbottom type="single" width="4" shadow="t"/>
             <w10:borderright type="single" width="4" shadow="t"/>
           </v:shape>
-          <o:OLEObject Type="Link" ProgID="PowerPoint.Slide.8" ShapeID="_x0000_i1058" DrawAspect="Content" r:id="rId76" UpdateMode="Always">
+          <o:OLEObject Type="Link" ProgID="PowerPoint.Slide.8" ShapeID="_x0000_i1059" DrawAspect="Content" r:id="rId76" UpdateMode="Always">
             <o:LinkType>EnhancedMetaFile</o:LinkType>
             <o:LockedField>false</o:LockedField>
           </o:OLEObject>
@@ -1653,14 +1663,14 @@
     <w:p>
       <w:r>
         <w:object w:dxaOrig="12770" w:dyaOrig="7199">
-          <v:shape id="_x0000_i1059" type="#_x0000_t75" style="width:478.95pt;height:270.45pt" o:ole="" o:bordertopcolor="this" o:borderleftcolor="this" o:borderbottomcolor="this" o:borderrightcolor="this">
+          <v:shape id="_x0000_i1060" type="#_x0000_t75" style="width:478.95pt;height:270.45pt" o:ole="">
             <v:imagedata r:id="rId77" o:title=""/>
             <w10:bordertop type="single" width="4" shadow="t"/>
             <w10:borderleft type="single" width="4" shadow="t"/>
             <w10:borderbottom type="single" width="4" shadow="t"/>
             <w10:borderright type="single" width="4" shadow="t"/>
           </v:shape>
-          <o:OLEObject Type="Link" ProgID="PowerPoint.Slide.8" ShapeID="_x0000_i1059" DrawAspect="Content" r:id="rId78" UpdateMode="Always">
+          <o:OLEObject Type="Link" ProgID="PowerPoint.Slide.8" ShapeID="_x0000_i1060" DrawAspect="Content" r:id="rId78" UpdateMode="Always">
             <o:LinkType>EnhancedMetaFile</o:LinkType>
             <o:LockedField>false</o:LockedField>
           </o:OLEObject>
@@ -1691,14 +1701,14 @@
     <w:p>
       <w:r>
         <w:object w:dxaOrig="12770" w:dyaOrig="7199">
-          <v:shape id="_x0000_i1060" type="#_x0000_t75" style="width:478.95pt;height:270.45pt" o:ole="" o:bordertopcolor="this" o:borderleftcolor="this" o:borderbottomcolor="this" o:borderrightcolor="this">
+          <v:shape id="_x0000_i1061" type="#_x0000_t75" style="width:478.95pt;height:270.45pt" o:ole="">
             <v:imagedata r:id="rId79" o:title=""/>
             <w10:bordertop type="single" width="4" shadow="t"/>
             <w10:borderleft type="single" width="4" shadow="t"/>
             <w10:borderbottom type="single" width="4" shadow="t"/>
             <w10:borderright type="single" width="4" shadow="t"/>
           </v:shape>
-          <o:OLEObject Type="Link" ProgID="PowerPoint.Slide.8" ShapeID="_x0000_i1060" DrawAspect="Content" r:id="rId80" UpdateMode="Always">
+          <o:OLEObject Type="Link" ProgID="PowerPoint.Slide.8" ShapeID="_x0000_i1061" DrawAspect="Content" r:id="rId80" UpdateMode="Always">
             <o:LinkType>EnhancedMetaFile</o:LinkType>
             <o:LockedField>false</o:LockedField>
           </o:OLEObject>
@@ -1728,14 +1738,14 @@
     <w:p>
       <w:r>
         <w:object w:dxaOrig="12770" w:dyaOrig="7199">
-          <v:shape id="_x0000_i1061" type="#_x0000_t75" style="width:478.95pt;height:270.45pt" o:ole="" o:bordertopcolor="this" o:borderleftcolor="this" o:borderbottomcolor="this" o:borderrightcolor="this">
+          <v:shape id="_x0000_i1062" type="#_x0000_t75" style="width:478.95pt;height:270.45pt" o:ole="">
             <v:imagedata r:id="rId81" o:title=""/>
             <w10:bordertop type="single" width="4" shadow="t"/>
             <w10:borderleft type="single" width="4" shadow="t"/>
             <w10:borderbottom type="single" width="4" shadow="t"/>
             <w10:borderright type="single" width="4" shadow="t"/>
           </v:shape>
-          <o:OLEObject Type="Link" ProgID="PowerPoint.Slide.8" ShapeID="_x0000_i1061" DrawAspect="Content" r:id="rId82" UpdateMode="Always">
+          <o:OLEObject Type="Link" ProgID="PowerPoint.Slide.8" ShapeID="_x0000_i1062" DrawAspect="Content" r:id="rId82" UpdateMode="Always">
             <o:LinkType>EnhancedMetaFile</o:LinkType>
             <o:LockedField>false</o:LockedField>
           </o:OLEObject>
@@ -1765,14 +1775,14 @@
     <w:p>
       <w:r>
         <w:object w:dxaOrig="12770" w:dyaOrig="7199">
-          <v:shape id="_x0000_i1062" type="#_x0000_t75" style="width:478.95pt;height:270.45pt" o:ole="" o:bordertopcolor="this" o:borderleftcolor="this" o:borderbottomcolor="this" o:borderrightcolor="this">
+          <v:shape id="_x0000_i1063" type="#_x0000_t75" style="width:478.95pt;height:270.45pt" o:ole="">
             <v:imagedata r:id="rId83" o:title=""/>
             <w10:bordertop type="single" width="4" shadow="t"/>
             <w10:borderleft type="single" width="4" shadow="t"/>
             <w10:borderbottom type="single" width="4" shadow="t"/>
             <w10:borderright type="single" width="4" shadow="t"/>
           </v:shape>
-          <o:OLEObject Type="Link" ProgID="PowerPoint.Slide.8" ShapeID="_x0000_i1062" DrawAspect="Content" r:id="rId84" UpdateMode="Always">
+          <o:OLEObject Type="Link" ProgID="PowerPoint.Slide.8" ShapeID="_x0000_i1063" DrawAspect="Content" r:id="rId84" UpdateMode="Always">
             <o:LinkType>EnhancedMetaFile</o:LinkType>
             <o:LockedField>false</o:LockedField>
           </o:OLEObject>
@@ -1802,14 +1812,14 @@
     <w:p>
       <w:r>
         <w:object w:dxaOrig="12770" w:dyaOrig="7199">
-          <v:shape id="_x0000_i1063" type="#_x0000_t75" style="width:478.95pt;height:270.45pt" o:ole="" o:bordertopcolor="this" o:borderleftcolor="this" o:borderbottomcolor="this" o:borderrightcolor="this">
+          <v:shape id="_x0000_i1064" type="#_x0000_t75" style="width:478.95pt;height:270.45pt" o:ole="">
             <v:imagedata r:id="rId85" o:title=""/>
             <w10:bordertop type="single" width="4" shadow="t"/>
             <w10:borderleft type="single" width="4" shadow="t"/>
             <w10:borderbottom type="single" width="4" shadow="t"/>
             <w10:borderright type="single" width="4" shadow="t"/>
           </v:shape>
-          <o:OLEObject Type="Link" ProgID="PowerPoint.Slide.8" ShapeID="_x0000_i1063" DrawAspect="Content" r:id="rId86" UpdateMode="Always">
+          <o:OLEObject Type="Link" ProgID="PowerPoint.Slide.8" ShapeID="_x0000_i1064" DrawAspect="Content" r:id="rId86" UpdateMode="Always">
             <o:LinkType>EnhancedMetaFile</o:LinkType>
             <o:LockedField>false</o:LockedField>
           </o:OLEObject>
@@ -1836,24 +1846,22 @@
       </w:r>
     </w:p>
     <w:p/>
-    <w:bookmarkStart w:id="0" w:name="_GoBack"/>
-    <w:p>
-      <w:r>
-        <w:object w:dxaOrig="12806" w:dyaOrig="7189">
-          <v:shape id="_x0000_i1070" type="#_x0000_t75" style="width:480.2pt;height:269.85pt" o:ole="">
+    <w:p>
+      <w:r>
+        <w:object w:dxaOrig="12770" w:dyaOrig="7199">
+          <v:shape id="_x0000_i1065" type="#_x0000_t75" style="width:478.95pt;height:270.45pt" o:ole="">
             <v:imagedata r:id="rId87" o:title=""/>
             <w10:bordertop type="single" width="4" shadow="t"/>
             <w10:borderleft type="single" width="4" shadow="t"/>
             <w10:borderbottom type="single" width="4" shadow="t"/>
             <w10:borderright type="single" width="4" shadow="t"/>
           </v:shape>
-          <o:OLEObject Type="Link" ProgID="PowerPoint.Slide.8" ShapeID="_x0000_i1070" DrawAspect="Content" r:id="rId88" UpdateMode="Always">
-            <o:LinkType>EnhancedMetaFile</o:LinkType>
-            <o:LockedField>false</o:LockedField>
-          </o:OLEObject>
-        </w:object>
-      </w:r>
-      <w:bookmarkEnd w:id="0"/>
+          <o:OLEObject Type="Link" ProgID="PowerPoint.Slide.8" ShapeID="_x0000_i1065" DrawAspect="Content" r:id="rId88" UpdateMode="Always">
+            <o:LinkType>EnhancedMetaFile</o:LinkType>
+            <o:LockedField>false</o:LockedField>
+          </o:OLEObject>
+        </w:object>
+      </w:r>
     </w:p>
     <w:p/>
     <w:p>
@@ -1899,24 +1907,24 @@
     <w:p>
       <w:r>
         <w:object w:dxaOrig="12770" w:dyaOrig="7199">
-          <v:shape id="_x0000_i1064" type="#_x0000_t75" style="width:478.95pt;height:270.45pt" o:ole="" o:bordertopcolor="this" o:borderleftcolor="this" o:borderbottomcolor="this" o:borderrightcolor="this">
+          <v:shape id="_x0000_i1066" type="#_x0000_t75" style="width:478.95pt;height:270.45pt" o:ole="">
             <v:imagedata r:id="rId89" o:title=""/>
             <w10:bordertop type="single" width="4" shadow="t"/>
             <w10:borderleft type="single" width="4" shadow="t"/>
             <w10:borderbottom type="single" width="4" shadow="t"/>
             <w10:borderright type="single" width="4" shadow="t"/>
           </v:shape>
-          <o:OLEObject Type="Link" ProgID="PowerPoint.Slide.8" ShapeID="_x0000_i1064" DrawAspect="Content" r:id="rId90" UpdateMode="Always">
-            <o:LinkType>EnhancedMetaFile</o:LinkType>
-            <o:LockedField>false</o:LockedField>
-          </o:OLEObject>
-        </w:object>
-      </w:r>
-    </w:p>
-    <w:p/>
-    <w:p>
-      <w:r>
-        <w:t>Point a web browser to the URL or public IP address of your proxy server. It should display the web page of the web server node that the proxy server is configured to serve.</w:t>
+          <o:OLEObject Type="Link" ProgID="PowerPoint.Slide.8" ShapeID="_x0000_i1066" DrawAspect="Content" r:id="rId90" UpdateMode="Always">
+            <o:LinkType>EnhancedMetaFile</o:LinkType>
+            <o:LockedField>false</o:LockedField>
+          </o:OLEObject>
+        </w:object>
+      </w:r>
+    </w:p>
+    <w:p/>
+    <w:p>
+      <w:r>
+        <w:t>Point a web browser to the URL or public IP address of your load balancer. It should display the web page of the web server node that the load balancer is configured to serve.</w:t>
       </w:r>
     </w:p>
     <w:p/>
@@ -1936,14 +1944,14 @@
     <w:p>
       <w:r>
         <w:object w:dxaOrig="12770" w:dyaOrig="7199">
-          <v:shape id="_x0000_i1065" type="#_x0000_t75" style="width:478.95pt;height:270.45pt" o:ole="" o:bordertopcolor="this" o:borderleftcolor="this" o:borderbottomcolor="this" o:borderrightcolor="this">
+          <v:shape id="_x0000_i1067" type="#_x0000_t75" style="width:478.95pt;height:270.45pt" o:ole="">
             <v:imagedata r:id="rId91" o:title=""/>
             <w10:bordertop type="single" width="4" shadow="t"/>
             <w10:borderleft type="single" width="4" shadow="t"/>
             <w10:borderbottom type="single" width="4" shadow="t"/>
             <w10:borderright type="single" width="4" shadow="t"/>
           </v:shape>
-          <o:OLEObject Type="Link" ProgID="PowerPoint.Slide.8" ShapeID="_x0000_i1065" DrawAspect="Content" r:id="rId92" UpdateMode="Always">
+          <o:OLEObject Type="Link" ProgID="PowerPoint.Slide.8" ShapeID="_x0000_i1067" DrawAspect="Content" r:id="rId92" UpdateMode="Always">
             <o:LinkType>EnhancedMetaFile</o:LinkType>
             <o:LockedField>false</o:LockedField>
           </o:OLEObject>
@@ -1974,14 +1982,14 @@
     <w:p>
       <w:r>
         <w:object w:dxaOrig="12770" w:dyaOrig="7199">
-          <v:shape id="_x0000_i1066" type="#_x0000_t75" style="width:478.95pt;height:270.45pt" o:ole="" o:bordertopcolor="this" o:borderleftcolor="this" o:borderbottomcolor="this" o:borderrightcolor="this">
+          <v:shape id="_x0000_i1068" type="#_x0000_t75" style="width:478.95pt;height:270.45pt" o:ole="">
             <v:imagedata r:id="rId93" o:title=""/>
             <w10:bordertop type="single" width="4" shadow="t"/>
             <w10:borderleft type="single" width="4" shadow="t"/>
             <w10:borderbottom type="single" width="4" shadow="t"/>
             <w10:borderright type="single" width="4" shadow="t"/>
           </v:shape>
-          <o:OLEObject Type="Link" ProgID="PowerPoint.Slide.8" ShapeID="_x0000_i1066" DrawAspect="Content" r:id="rId94" UpdateMode="Always">
+          <o:OLEObject Type="Link" ProgID="PowerPoint.Slide.8" ShapeID="_x0000_i1068" DrawAspect="Content" r:id="rId94" UpdateMode="Always">
             <o:LinkType>EnhancedMetaFile</o:LinkType>
             <o:LockedField>false</o:LockedField>
           </o:OLEObject>
@@ -2017,14 +2025,14 @@
     <w:p>
       <w:r>
         <w:object w:dxaOrig="12770" w:dyaOrig="7199">
-          <v:shape id="_x0000_i1067" type="#_x0000_t75" style="width:478.95pt;height:270.45pt" o:ole="" o:bordertopcolor="this" o:borderleftcolor="this" o:borderbottomcolor="this" o:borderrightcolor="this">
+          <v:shape id="_x0000_i1069" type="#_x0000_t75" style="width:478.95pt;height:270.45pt" o:ole="">
             <v:imagedata r:id="rId95" o:title=""/>
             <w10:bordertop type="single" width="4" shadow="t"/>
             <w10:borderleft type="single" width="4" shadow="t"/>
             <w10:borderbottom type="single" width="4" shadow="t"/>
             <w10:borderright type="single" width="4" shadow="t"/>
           </v:shape>
-          <o:OLEObject Type="Link" ProgID="PowerPoint.Slide.8" ShapeID="_x0000_i1067" DrawAspect="Content" r:id="rId96" UpdateMode="Always">
+          <o:OLEObject Type="Link" ProgID="PowerPoint.Slide.8" ShapeID="_x0000_i1069" DrawAspect="Content" r:id="rId96" UpdateMode="Always">
             <o:LinkType>EnhancedMetaFile</o:LinkType>
             <o:LockedField>false</o:LockedField>
           </o:OLEObject>
@@ -2060,14 +2068,14 @@
     <w:p>
       <w:r>
         <w:object w:dxaOrig="12770" w:dyaOrig="7199">
-          <v:shape id="_x0000_i1068" type="#_x0000_t75" style="width:478.95pt;height:270.45pt" o:ole="" o:bordertopcolor="this" o:borderleftcolor="this" o:borderbottomcolor="this" o:borderrightcolor="this">
+          <v:shape id="_x0000_i1070" type="#_x0000_t75" style="width:478.95pt;height:270.45pt" o:ole="">
             <v:imagedata r:id="rId97" o:title=""/>
             <w10:bordertop type="single" width="4" shadow="t"/>
             <w10:borderleft type="single" width="4" shadow="t"/>
             <w10:borderbottom type="single" width="4" shadow="t"/>
             <w10:borderright type="single" width="4" shadow="t"/>
           </v:shape>
-          <o:OLEObject Type="Link" ProgID="PowerPoint.Slide.8" ShapeID="_x0000_i1068" DrawAspect="Content" r:id="rId98" UpdateMode="Always">
+          <o:OLEObject Type="Link" ProgID="PowerPoint.Slide.8" ShapeID="_x0000_i1070" DrawAspect="Content" r:id="rId98" UpdateMode="Always">
             <o:LinkType>EnhancedMetaFile</o:LinkType>
             <o:LockedField>false</o:LockedField>
           </o:OLEObject>
@@ -2611,7 +2619,6 @@
   <w:style w:type="character" w:default="1" w:styleId="DefaultParagraphFont">
     <w:name w:val="Default Paragraph Font"/>
     <w:uiPriority w:val="1"/>
-    <w:semiHidden/>
     <w:unhideWhenUsed/>
   </w:style>
   <w:style w:type="table" w:default="1" w:styleId="TableNormal">

</xml_diff>

<commit_message>
10-Community Cookbooks-Slide 23 fixed last line of code to read include_recipe this fixes issue 108"
</commit_message>
<xml_diff>
--- a/10-community-cookbooks.docx
+++ b/10-community-cookbooks.docx
@@ -398,15 +398,7 @@
     <w:p/>
     <w:p>
       <w:r>
-        <w:t>Cookbooks usually map one-to-one to a piece of software and usually are named after the piece of software that they manage. Select the cookbook named ha</w:t>
-      </w:r>
-      <w:bookmarkStart w:id="0" w:name="_GoBack"/>
-      <w:r>
-        <w:t>proxy</w:t>
-      </w:r>
-      <w:bookmarkEnd w:id="0"/>
-      <w:r>
-        <w:t xml:space="preserve"> from the search results.</w:t>
+        <w:t>Cookbooks usually map one-to-one to a piece of software and usually are named after the piece of software that they manage. Select the cookbook named haproxy from the search results.</w:t>
       </w:r>
     </w:p>
     <w:p/>
@@ -1014,48 +1006,93 @@
       </w:r>
     </w:p>
     <w:p/>
+    <w:bookmarkStart w:id="0" w:name="_GoBack"/>
+    <w:p>
+      <w:r>
+        <w:object w:dxaOrig="12771" w:dyaOrig="7200">
+          <v:shape id="_x0000_i1070" type="#_x0000_t75" style="width:478.95pt;height:270.45pt" o:ole="">
+            <v:imagedata r:id="rId51" o:title=""/>
+            <w10:bordertop type="single" width="4" shadow="t"/>
+            <w10:borderleft type="single" width="4" shadow="t"/>
+            <w10:borderbottom type="single" width="4" shadow="t"/>
+            <w10:borderright type="single" width="4" shadow="t"/>
+          </v:shape>
+          <o:OLEObject Type="Link" ProgID="PowerPoint.Slide.8" ShapeID="_x0000_i1070" DrawAspect="Content" r:id="rId52" UpdateMode="Always">
+            <o:LinkType>EnhancedMetaFile</o:LinkType>
+            <o:LockedField>false</o:LockedField>
+          </o:OLEObject>
+        </w:object>
+      </w:r>
+      <w:bookmarkEnd w:id="0"/>
+    </w:p>
+    <w:p/>
+    <w:p>
+      <w:r>
+        <w:t xml:space="preserve">Without changing anything any further, using this cookbook will simply execute the original cookbooks' recipe with all the same default values. Before you execute that recipe, you'll need to override the default values with your own. </w:t>
+      </w:r>
+    </w:p>
+    <w:p/>
+    <w:p>
+      <w:r>
+        <w:t>Copy and paste the original default values into your recipe, as shown here.</w:t>
+      </w:r>
+    </w:p>
+    <w:p/>
+    <w:p/>
+    <w:p/>
+    <w:p/>
+    <w:p>
+      <w:r>
+        <w:br w:type="page"/>
+      </w:r>
+    </w:p>
+    <w:p>
+      <w:r>
+        <w:lastRenderedPageBreak/>
+        <w:t>Slide 24</w:t>
+      </w:r>
+    </w:p>
+    <w:p/>
     <w:p>
       <w:r>
         <w:object w:dxaOrig="12770" w:dyaOrig="7199">
           <v:shape id="_x0000_i1047" type="#_x0000_t75" style="width:478.95pt;height:270.45pt" o:ole="">
-            <v:imagedata r:id="rId51" o:title=""/>
-            <w10:bordertop type="single" width="4" shadow="t"/>
-            <w10:borderleft type="single" width="4" shadow="t"/>
-            <w10:borderbottom type="single" width="4" shadow="t"/>
-            <w10:borderright type="single" width="4" shadow="t"/>
-          </v:shape>
-          <o:OLEObject Type="Link" ProgID="PowerPoint.Slide.8" ShapeID="_x0000_i1047" DrawAspect="Content" r:id="rId52" UpdateMode="Always">
-            <o:LinkType>EnhancedMetaFile</o:LinkType>
-            <o:LockedField>false</o:LockedField>
-          </o:OLEObject>
-        </w:object>
-      </w:r>
-    </w:p>
-    <w:p/>
-    <w:p>
-      <w:r>
-        <w:t xml:space="preserve">Without changing anything any further, using this cookbook will simply execute the original cookbooks' recipe with all the same default values. Before you execute that recipe, you'll need to override the default values with your own. </w:t>
-      </w:r>
-    </w:p>
-    <w:p/>
-    <w:p>
-      <w:r>
-        <w:t>Copy and paste the original default values into your recipe, as shown here.</w:t>
-      </w:r>
-    </w:p>
-    <w:p/>
-    <w:p/>
-    <w:p/>
-    <w:p/>
-    <w:p>
-      <w:r>
-        <w:br w:type="page"/>
-      </w:r>
-    </w:p>
-    <w:p>
-      <w:r>
-        <w:lastRenderedPageBreak/>
-        <w:t>Slide 24</w:t>
+            <v:imagedata r:id="rId53" o:title=""/>
+            <w10:bordertop type="single" width="4" shadow="t"/>
+            <w10:borderleft type="single" width="4" shadow="t"/>
+            <w10:borderbottom type="single" width="4" shadow="t"/>
+            <w10:borderright type="single" width="4" shadow="t"/>
+          </v:shape>
+          <o:OLEObject Type="Link" ProgID="PowerPoint.Slide.8" ShapeID="_x0000_i1047" DrawAspect="Content" r:id="rId54" UpdateMode="Always">
+            <o:LinkType>EnhancedMetaFile</o:LinkType>
+            <o:LockedField>false</o:LockedField>
+          </o:OLEObject>
+        </w:object>
+      </w:r>
+    </w:p>
+    <w:p/>
+    <w:p>
+      <w:r>
+        <w:t>Remove one of the entries within the members array (shown in red).</w:t>
+      </w:r>
+    </w:p>
+    <w:p/>
+    <w:p>
+      <w:r>
+        <w:t>Then update the information for the remaining member to include the public ipaddress and hostname for node1 (shown in green).</w:t>
+      </w:r>
+    </w:p>
+    <w:p/>
+    <w:p/>
+    <w:p>
+      <w:r>
+        <w:br w:type="page"/>
+      </w:r>
+    </w:p>
+    <w:p>
+      <w:r>
+        <w:lastRenderedPageBreak/>
+        <w:t>Slide 25</w:t>
       </w:r>
     </w:p>
     <w:p/>
@@ -1063,56 +1100,13 @@
       <w:r>
         <w:object w:dxaOrig="12770" w:dyaOrig="7199">
           <v:shape id="_x0000_i1048" type="#_x0000_t75" style="width:478.95pt;height:270.45pt" o:ole="">
-            <v:imagedata r:id="rId53" o:title=""/>
-            <w10:bordertop type="single" width="4" shadow="t"/>
-            <w10:borderleft type="single" width="4" shadow="t"/>
-            <w10:borderbottom type="single" width="4" shadow="t"/>
-            <w10:borderright type="single" width="4" shadow="t"/>
-          </v:shape>
-          <o:OLEObject Type="Link" ProgID="PowerPoint.Slide.8" ShapeID="_x0000_i1048" DrawAspect="Content" r:id="rId54" UpdateMode="Always">
-            <o:LinkType>EnhancedMetaFile</o:LinkType>
-            <o:LockedField>false</o:LockedField>
-          </o:OLEObject>
-        </w:object>
-      </w:r>
-    </w:p>
-    <w:p/>
-    <w:p>
-      <w:r>
-        <w:t>Remove one of the entries within the members array (shown in red).</w:t>
-      </w:r>
-    </w:p>
-    <w:p/>
-    <w:p>
-      <w:r>
-        <w:t>Then update the information for the remaining member to include the public ipaddress and hostname for node1 (shown in green).</w:t>
-      </w:r>
-    </w:p>
-    <w:p/>
-    <w:p/>
-    <w:p>
-      <w:r>
-        <w:br w:type="page"/>
-      </w:r>
-    </w:p>
-    <w:p>
-      <w:r>
-        <w:lastRenderedPageBreak/>
-        <w:t>Slide 25</w:t>
-      </w:r>
-    </w:p>
-    <w:p/>
-    <w:p>
-      <w:r>
-        <w:object w:dxaOrig="12770" w:dyaOrig="7199">
-          <v:shape id="_x0000_i1049" type="#_x0000_t75" style="width:478.95pt;height:270.45pt" o:ole="">
             <v:imagedata r:id="rId55" o:title=""/>
             <w10:bordertop type="single" width="4" shadow="t"/>
             <w10:borderleft type="single" width="4" shadow="t"/>
             <w10:borderbottom type="single" width="4" shadow="t"/>
             <w10:borderright type="single" width="4" shadow="t"/>
           </v:shape>
-          <o:OLEObject Type="Link" ProgID="PowerPoint.Slide.8" ShapeID="_x0000_i1049" DrawAspect="Content" r:id="rId56" UpdateMode="Always">
+          <o:OLEObject Type="Link" ProgID="PowerPoint.Slide.8" ShapeID="_x0000_i1048" DrawAspect="Content" r:id="rId56" UpdateMode="Always">
             <o:LinkType>EnhancedMetaFile</o:LinkType>
             <o:LockedField>false</o:LockedField>
           </o:OLEObject>
@@ -1199,43 +1193,80 @@
     <w:p>
       <w:r>
         <w:object w:dxaOrig="12770" w:dyaOrig="7199">
+          <v:shape id="_x0000_i1049" type="#_x0000_t75" style="width:478.95pt;height:270.45pt" o:ole="">
+            <v:imagedata r:id="rId57" o:title=""/>
+            <w10:bordertop type="single" width="4" shadow="t"/>
+            <w10:borderleft type="single" width="4" shadow="t"/>
+            <w10:borderbottom type="single" width="4" shadow="t"/>
+            <w10:borderright type="single" width="4" shadow="t"/>
+          </v:shape>
+          <o:OLEObject Type="Link" ProgID="PowerPoint.Slide.8" ShapeID="_x0000_i1049" DrawAspect="Content" r:id="rId58" UpdateMode="Always">
+            <o:LinkType>EnhancedMetaFile</o:LinkType>
+            <o:LockedField>false</o:LockedField>
+          </o:OLEObject>
+        </w:object>
+      </w:r>
+    </w:p>
+    <w:p/>
+    <w:p>
+      <w:r>
+        <w:t xml:space="preserve">The final default recipe for the wrapper cookbook 'myhaproxy' looks like the above. </w:t>
+      </w:r>
+    </w:p>
+    <w:p/>
+    <w:p>
+      <w:r>
+        <w:t>Save your recipe file.</w:t>
+      </w:r>
+    </w:p>
+    <w:p/>
+    <w:p/>
+    <w:p>
+      <w:r>
+        <w:br w:type="page"/>
+      </w:r>
+    </w:p>
+    <w:p>
+      <w:r>
+        <w:lastRenderedPageBreak/>
+        <w:t>Slide 27</w:t>
+      </w:r>
+    </w:p>
+    <w:p/>
+    <w:p>
+      <w:r>
+        <w:object w:dxaOrig="12770" w:dyaOrig="7199">
           <v:shape id="_x0000_i1050" type="#_x0000_t75" style="width:478.95pt;height:270.45pt" o:ole="">
-            <v:imagedata r:id="rId57" o:title=""/>
-            <w10:bordertop type="single" width="4" shadow="t"/>
-            <w10:borderleft type="single" width="4" shadow="t"/>
-            <w10:borderbottom type="single" width="4" shadow="t"/>
-            <w10:borderright type="single" width="4" shadow="t"/>
-          </v:shape>
-          <o:OLEObject Type="Link" ProgID="PowerPoint.Slide.8" ShapeID="_x0000_i1050" DrawAspect="Content" r:id="rId58" UpdateMode="Always">
-            <o:LinkType>EnhancedMetaFile</o:LinkType>
-            <o:LockedField>false</o:LockedField>
-          </o:OLEObject>
-        </w:object>
-      </w:r>
-    </w:p>
-    <w:p/>
-    <w:p>
-      <w:r>
-        <w:t xml:space="preserve">The final default recipe for the wrapper cookbook 'myhaproxy' looks like the above. </w:t>
-      </w:r>
-    </w:p>
-    <w:p/>
-    <w:p>
-      <w:r>
-        <w:t>Save your recipe file.</w:t>
-      </w:r>
-    </w:p>
-    <w:p/>
-    <w:p/>
-    <w:p>
-      <w:r>
-        <w:br w:type="page"/>
-      </w:r>
-    </w:p>
-    <w:p>
-      <w:r>
-        <w:lastRenderedPageBreak/>
-        <w:t>Slide 27</w:t>
+            <v:imagedata r:id="rId59" o:title=""/>
+            <w10:bordertop type="single" width="4" shadow="t"/>
+            <w10:borderleft type="single" width="4" shadow="t"/>
+            <w10:borderbottom type="single" width="4" shadow="t"/>
+            <w10:borderright type="single" width="4" shadow="t"/>
+          </v:shape>
+          <o:OLEObject Type="Link" ProgID="PowerPoint.Slide.8" ShapeID="_x0000_i1050" DrawAspect="Content" r:id="rId60" UpdateMode="Always">
+            <o:LinkType>EnhancedMetaFile</o:LinkType>
+            <o:LockedField>false</o:LockedField>
+          </o:OLEObject>
+        </w:object>
+      </w:r>
+    </w:p>
+    <w:p/>
+    <w:p>
+      <w:r>
+        <w:t>You have completed creating the wrapper cookbook. It is time to upload to the Chef Server.</w:t>
+      </w:r>
+    </w:p>
+    <w:p/>
+    <w:p/>
+    <w:p>
+      <w:r>
+        <w:br w:type="page"/>
+      </w:r>
+    </w:p>
+    <w:p>
+      <w:r>
+        <w:lastRenderedPageBreak/>
+        <w:t>Slide 28</w:t>
       </w:r>
     </w:p>
     <w:p/>
@@ -1243,50 +1274,13 @@
       <w:r>
         <w:object w:dxaOrig="12770" w:dyaOrig="7199">
           <v:shape id="_x0000_i1051" type="#_x0000_t75" style="width:478.95pt;height:270.45pt" o:ole="">
-            <v:imagedata r:id="rId59" o:title=""/>
-            <w10:bordertop type="single" width="4" shadow="t"/>
-            <w10:borderleft type="single" width="4" shadow="t"/>
-            <w10:borderbottom type="single" width="4" shadow="t"/>
-            <w10:borderright type="single" width="4" shadow="t"/>
-          </v:shape>
-          <o:OLEObject Type="Link" ProgID="PowerPoint.Slide.8" ShapeID="_x0000_i1051" DrawAspect="Content" r:id="rId60" UpdateMode="Always">
-            <o:LinkType>EnhancedMetaFile</o:LinkType>
-            <o:LockedField>false</o:LockedField>
-          </o:OLEObject>
-        </w:object>
-      </w:r>
-    </w:p>
-    <w:p/>
-    <w:p>
-      <w:r>
-        <w:t>You have completed creating the wrapper cookbook. It is time to upload to the Chef Server.</w:t>
-      </w:r>
-    </w:p>
-    <w:p/>
-    <w:p/>
-    <w:p>
-      <w:r>
-        <w:br w:type="page"/>
-      </w:r>
-    </w:p>
-    <w:p>
-      <w:r>
-        <w:lastRenderedPageBreak/>
-        <w:t>Slide 28</w:t>
-      </w:r>
-    </w:p>
-    <w:p/>
-    <w:p>
-      <w:r>
-        <w:object w:dxaOrig="12770" w:dyaOrig="7199">
-          <v:shape id="_x0000_i1052" type="#_x0000_t75" style="width:478.95pt;height:270.45pt" o:ole="">
             <v:imagedata r:id="rId61" o:title=""/>
             <w10:bordertop type="single" width="4" shadow="t"/>
             <w10:borderleft type="single" width="4" shadow="t"/>
             <w10:borderbottom type="single" width="4" shadow="t"/>
             <w10:borderright type="single" width="4" shadow="t"/>
           </v:shape>
-          <o:OLEObject Type="Link" ProgID="PowerPoint.Slide.8" ShapeID="_x0000_i1052" DrawAspect="Content" r:id="rId62" UpdateMode="Always">
+          <o:OLEObject Type="Link" ProgID="PowerPoint.Slide.8" ShapeID="_x0000_i1051" DrawAspect="Content" r:id="rId62" UpdateMode="Always">
             <o:LinkType>EnhancedMetaFile</o:LinkType>
             <o:LockedField>false</o:LockedField>
           </o:OLEObject>
@@ -1332,57 +1326,57 @@
     <w:p>
       <w:r>
         <w:object w:dxaOrig="12770" w:dyaOrig="7199">
+          <v:shape id="_x0000_i1052" type="#_x0000_t75" style="width:478.95pt;height:270.45pt" o:ole="">
+            <v:imagedata r:id="rId63" o:title=""/>
+            <w10:bordertop type="single" width="4" shadow="t"/>
+            <w10:borderleft type="single" width="4" shadow="t"/>
+            <w10:borderbottom type="single" width="4" shadow="t"/>
+            <w10:borderright type="single" width="4" shadow="t"/>
+          </v:shape>
+          <o:OLEObject Type="Link" ProgID="PowerPoint.Slide.8" ShapeID="_x0000_i1052" DrawAspect="Content" r:id="rId64" UpdateMode="Always">
+            <o:LinkType>EnhancedMetaFile</o:LinkType>
+            <o:LockedField>false</o:LockedField>
+          </o:OLEObject>
+        </w:object>
+      </w:r>
+    </w:p>
+    <w:p/>
+    <w:p>
+      <w:r>
+        <w:t>Lets review that lab.</w:t>
+      </w:r>
+    </w:p>
+    <w:p/>
+    <w:p>
+      <w:r>
+        <w:t>You change into the directory for the 'myhaproxy' cookbook.</w:t>
+      </w:r>
+    </w:p>
+    <w:p/>
+    <w:p/>
+    <w:p>
+      <w:r>
+        <w:br w:type="page"/>
+      </w:r>
+    </w:p>
+    <w:p>
+      <w:r>
+        <w:lastRenderedPageBreak/>
+        <w:t>Slide 30</w:t>
+      </w:r>
+    </w:p>
+    <w:p/>
+    <w:p>
+      <w:r>
+        <w:object w:dxaOrig="12770" w:dyaOrig="7199">
           <v:shape id="_x0000_i1053" type="#_x0000_t75" style="width:478.95pt;height:270.45pt" o:ole="">
-            <v:imagedata r:id="rId63" o:title=""/>
-            <w10:bordertop type="single" width="4" shadow="t"/>
-            <w10:borderleft type="single" width="4" shadow="t"/>
-            <w10:borderbottom type="single" width="4" shadow="t"/>
-            <w10:borderright type="single" width="4" shadow="t"/>
-          </v:shape>
-          <o:OLEObject Type="Link" ProgID="PowerPoint.Slide.8" ShapeID="_x0000_i1053" DrawAspect="Content" r:id="rId64" UpdateMode="Always">
-            <o:LinkType>EnhancedMetaFile</o:LinkType>
-            <o:LockedField>false</o:LockedField>
-          </o:OLEObject>
-        </w:object>
-      </w:r>
-    </w:p>
-    <w:p/>
-    <w:p>
-      <w:r>
-        <w:t>Lets review that lab.</w:t>
-      </w:r>
-    </w:p>
-    <w:p/>
-    <w:p>
-      <w:r>
-        <w:t>You change into the directory for the 'myhaproxy' cookbook.</w:t>
-      </w:r>
-    </w:p>
-    <w:p/>
-    <w:p/>
-    <w:p>
-      <w:r>
-        <w:br w:type="page"/>
-      </w:r>
-    </w:p>
-    <w:p>
-      <w:r>
-        <w:lastRenderedPageBreak/>
-        <w:t>Slide 30</w:t>
-      </w:r>
-    </w:p>
-    <w:p/>
-    <w:p>
-      <w:r>
-        <w:object w:dxaOrig="12770" w:dyaOrig="7199">
-          <v:shape id="_x0000_i1054" type="#_x0000_t75" style="width:478.95pt;height:270.45pt" o:ole="">
             <v:imagedata r:id="rId65" o:title=""/>
             <w10:bordertop type="single" width="4" shadow="t"/>
             <w10:borderleft type="single" width="4" shadow="t"/>
             <w10:borderbottom type="single" width="4" shadow="t"/>
             <w10:borderright type="single" width="4" shadow="t"/>
           </v:shape>
-          <o:OLEObject Type="Link" ProgID="PowerPoint.Slide.8" ShapeID="_x0000_i1054" DrawAspect="Content" r:id="rId66" UpdateMode="Always">
+          <o:OLEObject Type="Link" ProgID="PowerPoint.Slide.8" ShapeID="_x0000_i1053" DrawAspect="Content" r:id="rId66" UpdateMode="Always">
             <o:LinkType>EnhancedMetaFile</o:LinkType>
             <o:LockedField>false</o:LockedField>
           </o:OLEObject>
@@ -1441,37 +1435,74 @@
     <w:p>
       <w:r>
         <w:object w:dxaOrig="12770" w:dyaOrig="7199">
+          <v:shape id="_x0000_i1054" type="#_x0000_t75" style="width:478.95pt;height:270.45pt" o:ole="">
+            <v:imagedata r:id="rId67" o:title=""/>
+            <w10:bordertop type="single" width="4" shadow="t"/>
+            <w10:borderleft type="single" width="4" shadow="t"/>
+            <w10:borderbottom type="single" width="4" shadow="t"/>
+            <w10:borderright type="single" width="4" shadow="t"/>
+          </v:shape>
+          <o:OLEObject Type="Link" ProgID="PowerPoint.Slide.8" ShapeID="_x0000_i1054" DrawAspect="Content" r:id="rId68" UpdateMode="Always">
+            <o:LinkType>EnhancedMetaFile</o:LinkType>
+            <o:LockedField>false</o:LockedField>
+          </o:OLEObject>
+        </w:object>
+      </w:r>
+    </w:p>
+    <w:p/>
+    <w:p>
+      <w:r>
+        <w:t>After installing all the necessary dependent cookbooks, we used 'berks upload' to send the cookbook and all its dependencies to the Chef Server. This is again an easier method to manage dependencies instead of manually identifying the dependencies and then uploading each single cookbook at a time.</w:t>
+      </w:r>
+    </w:p>
+    <w:p/>
+    <w:p/>
+    <w:p>
+      <w:r>
+        <w:br w:type="page"/>
+      </w:r>
+    </w:p>
+    <w:p>
+      <w:r>
+        <w:lastRenderedPageBreak/>
+        <w:t>Slide 32</w:t>
+      </w:r>
+    </w:p>
+    <w:p/>
+    <w:p>
+      <w:r>
+        <w:object w:dxaOrig="12770" w:dyaOrig="7199">
           <v:shape id="_x0000_i1055" type="#_x0000_t75" style="width:478.95pt;height:270.45pt" o:ole="">
-            <v:imagedata r:id="rId67" o:title=""/>
-            <w10:bordertop type="single" width="4" shadow="t"/>
-            <w10:borderleft type="single" width="4" shadow="t"/>
-            <w10:borderbottom type="single" width="4" shadow="t"/>
-            <w10:borderright type="single" width="4" shadow="t"/>
-          </v:shape>
-          <o:OLEObject Type="Link" ProgID="PowerPoint.Slide.8" ShapeID="_x0000_i1055" DrawAspect="Content" r:id="rId68" UpdateMode="Always">
-            <o:LinkType>EnhancedMetaFile</o:LinkType>
-            <o:LockedField>false</o:LockedField>
-          </o:OLEObject>
-        </w:object>
-      </w:r>
-    </w:p>
-    <w:p/>
-    <w:p>
-      <w:r>
-        <w:t>After installing all the necessary dependent cookbooks, we used 'berks upload' to send the cookbook and all its dependencies to the Chef Server. This is again an easier method to manage dependencies instead of manually identifying the dependencies and then uploading each single cookbook at a time.</w:t>
-      </w:r>
-    </w:p>
-    <w:p/>
-    <w:p/>
-    <w:p>
-      <w:r>
-        <w:br w:type="page"/>
-      </w:r>
-    </w:p>
-    <w:p>
-      <w:r>
-        <w:lastRenderedPageBreak/>
-        <w:t>Slide 32</w:t>
+            <v:imagedata r:id="rId69" o:title=""/>
+            <w10:bordertop type="single" width="4" shadow="t"/>
+            <w10:borderleft type="single" width="4" shadow="t"/>
+            <w10:borderbottom type="single" width="4" shadow="t"/>
+            <w10:borderright type="single" width="4" shadow="t"/>
+          </v:shape>
+          <o:OLEObject Type="Link" ProgID="PowerPoint.Slide.8" ShapeID="_x0000_i1055" DrawAspect="Content" r:id="rId70" UpdateMode="Always">
+            <o:LinkType>EnhancedMetaFile</o:LinkType>
+            <o:LockedField>false</o:LockedField>
+          </o:OLEObject>
+        </w:object>
+      </w:r>
+    </w:p>
+    <w:p/>
+    <w:p>
+      <w:r>
+        <w:t>When that is complete you can verify that you've uploaded your cookbook and all of its dependencies.</w:t>
+      </w:r>
+    </w:p>
+    <w:p/>
+    <w:p/>
+    <w:p>
+      <w:r>
+        <w:br w:type="page"/>
+      </w:r>
+    </w:p>
+    <w:p>
+      <w:r>
+        <w:lastRenderedPageBreak/>
+        <w:t>Slide 33</w:t>
       </w:r>
     </w:p>
     <w:p/>
@@ -1479,36 +1510,37 @@
       <w:r>
         <w:object w:dxaOrig="12770" w:dyaOrig="7199">
           <v:shape id="_x0000_i1056" type="#_x0000_t75" style="width:478.95pt;height:270.45pt" o:ole="">
-            <v:imagedata r:id="rId69" o:title=""/>
-            <w10:bordertop type="single" width="4" shadow="t"/>
-            <w10:borderleft type="single" width="4" shadow="t"/>
-            <w10:borderbottom type="single" width="4" shadow="t"/>
-            <w10:borderright type="single" width="4" shadow="t"/>
-          </v:shape>
-          <o:OLEObject Type="Link" ProgID="PowerPoint.Slide.8" ShapeID="_x0000_i1056" DrawAspect="Content" r:id="rId70" UpdateMode="Always">
-            <o:LinkType>EnhancedMetaFile</o:LinkType>
-            <o:LockedField>false</o:LockedField>
-          </o:OLEObject>
-        </w:object>
-      </w:r>
-    </w:p>
-    <w:p/>
-    <w:p>
-      <w:r>
-        <w:t>When that is complete you can verify that you've uploaded your cookbook and all of its dependencies.</w:t>
-      </w:r>
-    </w:p>
-    <w:p/>
-    <w:p/>
-    <w:p>
-      <w:r>
-        <w:br w:type="page"/>
-      </w:r>
-    </w:p>
-    <w:p>
-      <w:r>
-        <w:lastRenderedPageBreak/>
-        <w:t>Slide 33</w:t>
+            <v:imagedata r:id="rId71" o:title=""/>
+            <w10:bordertop type="single" width="4" shadow="t"/>
+            <w10:borderleft type="single" width="4" shadow="t"/>
+            <w10:borderbottom type="single" width="4" shadow="t"/>
+            <w10:borderright type="single" width="4" shadow="t"/>
+          </v:shape>
+          <o:OLEObject Type="Link" ProgID="PowerPoint.Slide.8" ShapeID="_x0000_i1056" DrawAspect="Content" r:id="rId72" UpdateMode="Always">
+            <o:LinkType>EnhancedMetaFile</o:LinkType>
+            <o:LockedField>false</o:LockedField>
+          </o:OLEObject>
+        </w:object>
+      </w:r>
+    </w:p>
+    <w:p/>
+    <w:p>
+      <w:r>
+        <w:t>The myhaproxy cookbook's default recipe is ready to be assigned to a run list of a node. So we'll need another node. The new load balancer node.</w:t>
+      </w:r>
+    </w:p>
+    <w:p/>
+    <w:p/>
+    <w:p/>
+    <w:p>
+      <w:r>
+        <w:br w:type="page"/>
+      </w:r>
+    </w:p>
+    <w:p>
+      <w:r>
+        <w:lastRenderedPageBreak/>
+        <w:t>Slide 34</w:t>
       </w:r>
     </w:p>
     <w:p/>
@@ -1516,51 +1548,13 @@
       <w:r>
         <w:object w:dxaOrig="12770" w:dyaOrig="7199">
           <v:shape id="_x0000_i1057" type="#_x0000_t75" style="width:478.95pt;height:270.45pt" o:ole="">
-            <v:imagedata r:id="rId71" o:title=""/>
-            <w10:bordertop type="single" width="4" shadow="t"/>
-            <w10:borderleft type="single" width="4" shadow="t"/>
-            <w10:borderbottom type="single" width="4" shadow="t"/>
-            <w10:borderright type="single" width="4" shadow="t"/>
-          </v:shape>
-          <o:OLEObject Type="Link" ProgID="PowerPoint.Slide.8" ShapeID="_x0000_i1057" DrawAspect="Content" r:id="rId72" UpdateMode="Always">
-            <o:LinkType>EnhancedMetaFile</o:LinkType>
-            <o:LockedField>false</o:LockedField>
-          </o:OLEObject>
-        </w:object>
-      </w:r>
-    </w:p>
-    <w:p/>
-    <w:p>
-      <w:r>
-        <w:t>The myhaproxy cookbook's default recipe is ready to be assigned to a run list of a node. So we'll need another node. The new load balancer node.</w:t>
-      </w:r>
-    </w:p>
-    <w:p/>
-    <w:p/>
-    <w:p/>
-    <w:p>
-      <w:r>
-        <w:br w:type="page"/>
-      </w:r>
-    </w:p>
-    <w:p>
-      <w:r>
-        <w:lastRenderedPageBreak/>
-        <w:t>Slide 34</w:t>
-      </w:r>
-    </w:p>
-    <w:p/>
-    <w:p>
-      <w:r>
-        <w:object w:dxaOrig="12770" w:dyaOrig="7199">
-          <v:shape id="_x0000_i1058" type="#_x0000_t75" style="width:478.95pt;height:270.45pt" o:ole="">
             <v:imagedata r:id="rId73" o:title=""/>
             <w10:bordertop type="single" width="4" shadow="t"/>
             <w10:borderleft type="single" width="4" shadow="t"/>
             <w10:borderbottom type="single" width="4" shadow="t"/>
             <w10:borderright type="single" width="4" shadow="t"/>
           </v:shape>
-          <o:OLEObject Type="Link" ProgID="PowerPoint.Slide.8" ShapeID="_x0000_i1058" DrawAspect="Content" r:id="rId74" UpdateMode="Always">
+          <o:OLEObject Type="Link" ProgID="PowerPoint.Slide.8" ShapeID="_x0000_i1057" DrawAspect="Content" r:id="rId74" UpdateMode="Always">
             <o:LinkType>EnhancedMetaFile</o:LinkType>
             <o:LockedField>false</o:LockedField>
           </o:OLEObject>
@@ -1624,39 +1618,77 @@
     <w:p>
       <w:r>
         <w:object w:dxaOrig="12770" w:dyaOrig="7199">
+          <v:shape id="_x0000_i1058" type="#_x0000_t75" style="width:478.95pt;height:270.45pt" o:ole="">
+            <v:imagedata r:id="rId75" o:title=""/>
+            <w10:bordertop type="single" width="4" shadow="t"/>
+            <w10:borderleft type="single" width="4" shadow="t"/>
+            <w10:borderbottom type="single" width="4" shadow="t"/>
+            <w10:borderright type="single" width="4" shadow="t"/>
+          </v:shape>
+          <o:OLEObject Type="Link" ProgID="PowerPoint.Slide.8" ShapeID="_x0000_i1058" DrawAspect="Content" r:id="rId76" UpdateMode="Always">
+            <o:LinkType>EnhancedMetaFile</o:LinkType>
+            <o:LockedField>false</o:LockedField>
+          </o:OLEObject>
+        </w:object>
+      </w:r>
+    </w:p>
+    <w:p/>
+    <w:p>
+      <w:r>
+        <w:t xml:space="preserve">First you bootstrap a new node named node2. </w:t>
+      </w:r>
+    </w:p>
+    <w:p/>
+    <w:p/>
+    <w:p/>
+    <w:p/>
+    <w:p>
+      <w:r>
+        <w:br w:type="page"/>
+      </w:r>
+    </w:p>
+    <w:p>
+      <w:r>
+        <w:lastRenderedPageBreak/>
+        <w:t>Slide 36</w:t>
+      </w:r>
+    </w:p>
+    <w:p/>
+    <w:p>
+      <w:r>
+        <w:object w:dxaOrig="12770" w:dyaOrig="7199">
           <v:shape id="_x0000_i1059" type="#_x0000_t75" style="width:478.95pt;height:270.45pt" o:ole="">
-            <v:imagedata r:id="rId75" o:title=""/>
-            <w10:bordertop type="single" width="4" shadow="t"/>
-            <w10:borderleft type="single" width="4" shadow="t"/>
-            <w10:borderbottom type="single" width="4" shadow="t"/>
-            <w10:borderright type="single" width="4" shadow="t"/>
-          </v:shape>
-          <o:OLEObject Type="Link" ProgID="PowerPoint.Slide.8" ShapeID="_x0000_i1059" DrawAspect="Content" r:id="rId76" UpdateMode="Always">
-            <o:LinkType>EnhancedMetaFile</o:LinkType>
-            <o:LockedField>false</o:LockedField>
-          </o:OLEObject>
-        </w:object>
-      </w:r>
-    </w:p>
-    <w:p/>
-    <w:p>
-      <w:r>
-        <w:t xml:space="preserve">First you bootstrap a new node named node2. </w:t>
-      </w:r>
-    </w:p>
-    <w:p/>
-    <w:p/>
-    <w:p/>
-    <w:p/>
-    <w:p>
-      <w:r>
-        <w:br w:type="page"/>
-      </w:r>
-    </w:p>
-    <w:p>
-      <w:r>
-        <w:lastRenderedPageBreak/>
-        <w:t>Slide 36</w:t>
+            <v:imagedata r:id="rId77" o:title=""/>
+            <w10:bordertop type="single" width="4" shadow="t"/>
+            <w10:borderleft type="single" width="4" shadow="t"/>
+            <w10:borderbottom type="single" width="4" shadow="t"/>
+            <w10:borderright type="single" width="4" shadow="t"/>
+          </v:shape>
+          <o:OLEObject Type="Link" ProgID="PowerPoint.Slide.8" ShapeID="_x0000_i1059" DrawAspect="Content" r:id="rId78" UpdateMode="Always">
+            <o:LinkType>EnhancedMetaFile</o:LinkType>
+            <o:LockedField>false</o:LockedField>
+          </o:OLEObject>
+        </w:object>
+      </w:r>
+    </w:p>
+    <w:p/>
+    <w:p>
+      <w:r>
+        <w:t xml:space="preserve">After the node is bootstrapped, validate that it was added correctly to the organization. </w:t>
+      </w:r>
+    </w:p>
+    <w:p/>
+    <w:p/>
+    <w:p/>
+    <w:p>
+      <w:r>
+        <w:br w:type="page"/>
+      </w:r>
+    </w:p>
+    <w:p>
+      <w:r>
+        <w:lastRenderedPageBreak/>
+        <w:t>Slide 37</w:t>
       </w:r>
     </w:p>
     <w:p/>
@@ -1664,37 +1696,36 @@
       <w:r>
         <w:object w:dxaOrig="12770" w:dyaOrig="7199">
           <v:shape id="_x0000_i1060" type="#_x0000_t75" style="width:478.95pt;height:270.45pt" o:ole="">
-            <v:imagedata r:id="rId77" o:title=""/>
-            <w10:bordertop type="single" width="4" shadow="t"/>
-            <w10:borderleft type="single" width="4" shadow="t"/>
-            <w10:borderbottom type="single" width="4" shadow="t"/>
-            <w10:borderright type="single" width="4" shadow="t"/>
-          </v:shape>
-          <o:OLEObject Type="Link" ProgID="PowerPoint.Slide.8" ShapeID="_x0000_i1060" DrawAspect="Content" r:id="rId78" UpdateMode="Always">
-            <o:LinkType>EnhancedMetaFile</o:LinkType>
-            <o:LockedField>false</o:LockedField>
-          </o:OLEObject>
-        </w:object>
-      </w:r>
-    </w:p>
-    <w:p/>
-    <w:p>
-      <w:r>
-        <w:t xml:space="preserve">After the node is bootstrapped, validate that it was added correctly to the organization. </w:t>
-      </w:r>
-    </w:p>
-    <w:p/>
-    <w:p/>
-    <w:p/>
-    <w:p>
-      <w:r>
-        <w:br w:type="page"/>
-      </w:r>
-    </w:p>
-    <w:p>
-      <w:r>
-        <w:lastRenderedPageBreak/>
-        <w:t>Slide 37</w:t>
+            <v:imagedata r:id="rId79" o:title=""/>
+            <w10:bordertop type="single" width="4" shadow="t"/>
+            <w10:borderleft type="single" width="4" shadow="t"/>
+            <w10:borderbottom type="single" width="4" shadow="t"/>
+            <w10:borderright type="single" width="4" shadow="t"/>
+          </v:shape>
+          <o:OLEObject Type="Link" ProgID="PowerPoint.Slide.8" ShapeID="_x0000_i1060" DrawAspect="Content" r:id="rId80" UpdateMode="Always">
+            <o:LinkType>EnhancedMetaFile</o:LinkType>
+            <o:LockedField>false</o:LockedField>
+          </o:OLEObject>
+        </w:object>
+      </w:r>
+    </w:p>
+    <w:p/>
+    <w:p>
+      <w:r>
+        <w:t xml:space="preserve">Define an initial run list for that node to converge the default recipe of the myhaproxy cookbook. </w:t>
+      </w:r>
+    </w:p>
+    <w:p/>
+    <w:p/>
+    <w:p>
+      <w:r>
+        <w:br w:type="page"/>
+      </w:r>
+    </w:p>
+    <w:p>
+      <w:r>
+        <w:lastRenderedPageBreak/>
+        <w:t>Slide 38</w:t>
       </w:r>
     </w:p>
     <w:p/>
@@ -1702,36 +1733,36 @@
       <w:r>
         <w:object w:dxaOrig="12770" w:dyaOrig="7199">
           <v:shape id="_x0000_i1061" type="#_x0000_t75" style="width:478.95pt;height:270.45pt" o:ole="">
-            <v:imagedata r:id="rId79" o:title=""/>
-            <w10:bordertop type="single" width="4" shadow="t"/>
-            <w10:borderleft type="single" width="4" shadow="t"/>
-            <w10:borderbottom type="single" width="4" shadow="t"/>
-            <w10:borderright type="single" width="4" shadow="t"/>
-          </v:shape>
-          <o:OLEObject Type="Link" ProgID="PowerPoint.Slide.8" ShapeID="_x0000_i1061" DrawAspect="Content" r:id="rId80" UpdateMode="Always">
-            <o:LinkType>EnhancedMetaFile</o:LinkType>
-            <o:LockedField>false</o:LockedField>
-          </o:OLEObject>
-        </w:object>
-      </w:r>
-    </w:p>
-    <w:p/>
-    <w:p>
-      <w:r>
-        <w:t xml:space="preserve">Define an initial run list for that node to converge the default recipe of the myhaproxy cookbook. </w:t>
-      </w:r>
-    </w:p>
-    <w:p/>
-    <w:p/>
-    <w:p>
-      <w:r>
-        <w:br w:type="page"/>
-      </w:r>
-    </w:p>
-    <w:p>
-      <w:r>
-        <w:lastRenderedPageBreak/>
-        <w:t>Slide 38</w:t>
+            <v:imagedata r:id="rId81" o:title=""/>
+            <w10:bordertop type="single" width="4" shadow="t"/>
+            <w10:borderleft type="single" width="4" shadow="t"/>
+            <w10:borderbottom type="single" width="4" shadow="t"/>
+            <w10:borderright type="single" width="4" shadow="t"/>
+          </v:shape>
+          <o:OLEObject Type="Link" ProgID="PowerPoint.Slide.8" ShapeID="_x0000_i1061" DrawAspect="Content" r:id="rId82" UpdateMode="Always">
+            <o:LinkType>EnhancedMetaFile</o:LinkType>
+            <o:LockedField>false</o:LockedField>
+          </o:OLEObject>
+        </w:object>
+      </w:r>
+    </w:p>
+    <w:p/>
+    <w:p>
+      <w:r>
+        <w:t>Ensure the run list has been set correctly for node2.</w:t>
+      </w:r>
+    </w:p>
+    <w:p/>
+    <w:p/>
+    <w:p>
+      <w:r>
+        <w:br w:type="page"/>
+      </w:r>
+    </w:p>
+    <w:p>
+      <w:r>
+        <w:lastRenderedPageBreak/>
+        <w:t>Slide 39</w:t>
       </w:r>
     </w:p>
     <w:p/>
@@ -1739,36 +1770,36 @@
       <w:r>
         <w:object w:dxaOrig="12770" w:dyaOrig="7199">
           <v:shape id="_x0000_i1062" type="#_x0000_t75" style="width:478.95pt;height:270.45pt" o:ole="">
-            <v:imagedata r:id="rId81" o:title=""/>
-            <w10:bordertop type="single" width="4" shadow="t"/>
-            <w10:borderleft type="single" width="4" shadow="t"/>
-            <w10:borderbottom type="single" width="4" shadow="t"/>
-            <w10:borderright type="single" width="4" shadow="t"/>
-          </v:shape>
-          <o:OLEObject Type="Link" ProgID="PowerPoint.Slide.8" ShapeID="_x0000_i1062" DrawAspect="Content" r:id="rId82" UpdateMode="Always">
-            <o:LinkType>EnhancedMetaFile</o:LinkType>
-            <o:LockedField>false</o:LockedField>
-          </o:OLEObject>
-        </w:object>
-      </w:r>
-    </w:p>
-    <w:p/>
-    <w:p>
-      <w:r>
-        <w:t>Ensure the run list has been set correctly for node2.</w:t>
-      </w:r>
-    </w:p>
-    <w:p/>
-    <w:p/>
-    <w:p>
-      <w:r>
-        <w:br w:type="page"/>
-      </w:r>
-    </w:p>
-    <w:p>
-      <w:r>
-        <w:lastRenderedPageBreak/>
-        <w:t>Slide 39</w:t>
+            <v:imagedata r:id="rId83" o:title=""/>
+            <w10:bordertop type="single" width="4" shadow="t"/>
+            <w10:borderleft type="single" width="4" shadow="t"/>
+            <w10:borderbottom type="single" width="4" shadow="t"/>
+            <w10:borderright type="single" width="4" shadow="t"/>
+          </v:shape>
+          <o:OLEObject Type="Link" ProgID="PowerPoint.Slide.8" ShapeID="_x0000_i1062" DrawAspect="Content" r:id="rId84" UpdateMode="Always">
+            <o:LinkType>EnhancedMetaFile</o:LinkType>
+            <o:LockedField>false</o:LockedField>
+          </o:OLEObject>
+        </w:object>
+      </w:r>
+    </w:p>
+    <w:p/>
+    <w:p>
+      <w:r>
+        <w:t>We asked you to login to that remote node and run 'sudo chef-client' to apply the new run list defined for that node. This does in fact work but considering that we may need to execute this command for this node and many future nodes, it seems like a lot of windows and commands that we would need to execute.</w:t>
+      </w:r>
+    </w:p>
+    <w:p/>
+    <w:p/>
+    <w:p>
+      <w:r>
+        <w:br w:type="page"/>
+      </w:r>
+    </w:p>
+    <w:p>
+      <w:r>
+        <w:lastRenderedPageBreak/>
+        <w:t>Slide 40</w:t>
       </w:r>
     </w:p>
     <w:p/>
@@ -1776,36 +1807,36 @@
       <w:r>
         <w:object w:dxaOrig="12770" w:dyaOrig="7199">
           <v:shape id="_x0000_i1063" type="#_x0000_t75" style="width:478.95pt;height:270.45pt" o:ole="">
-            <v:imagedata r:id="rId83" o:title=""/>
-            <w10:bordertop type="single" width="4" shadow="t"/>
-            <w10:borderleft type="single" width="4" shadow="t"/>
-            <w10:borderbottom type="single" width="4" shadow="t"/>
-            <w10:borderright type="single" width="4" shadow="t"/>
-          </v:shape>
-          <o:OLEObject Type="Link" ProgID="PowerPoint.Slide.8" ShapeID="_x0000_i1063" DrawAspect="Content" r:id="rId84" UpdateMode="Always">
-            <o:LinkType>EnhancedMetaFile</o:LinkType>
-            <o:LockedField>false</o:LockedField>
-          </o:OLEObject>
-        </w:object>
-      </w:r>
-    </w:p>
-    <w:p/>
-    <w:p>
-      <w:r>
-        <w:t>We asked you to login to that remote node and run 'sudo chef-client' to apply the new run list defined for that node. This does in fact work but considering that we may need to execute this command for this node and many future nodes, it seems like a lot of windows and commands that we would need to execute.</w:t>
-      </w:r>
-    </w:p>
-    <w:p/>
-    <w:p/>
-    <w:p>
-      <w:r>
-        <w:br w:type="page"/>
-      </w:r>
-    </w:p>
-    <w:p>
-      <w:r>
-        <w:lastRenderedPageBreak/>
-        <w:t>Slide 40</w:t>
+            <v:imagedata r:id="rId85" o:title=""/>
+            <w10:bordertop type="single" width="4" shadow="t"/>
+            <w10:borderleft type="single" width="4" shadow="t"/>
+            <w10:borderbottom type="single" width="4" shadow="t"/>
+            <w10:borderright type="single" width="4" shadow="t"/>
+          </v:shape>
+          <o:OLEObject Type="Link" ProgID="PowerPoint.Slide.8" ShapeID="_x0000_i1063" DrawAspect="Content" r:id="rId86" UpdateMode="Always">
+            <o:LinkType>EnhancedMetaFile</o:LinkType>
+            <o:LockedField>false</o:LockedField>
+          </o:OLEObject>
+        </w:object>
+      </w:r>
+    </w:p>
+    <w:p/>
+    <w:p>
+      <w:r>
+        <w:t>To make our lives easier, the 'knife' command provides a subcommand named 'ssh' that allows us to execute a command across multiple nodes that match a specified search query.</w:t>
+      </w:r>
+    </w:p>
+    <w:p/>
+    <w:p/>
+    <w:p>
+      <w:r>
+        <w:br w:type="page"/>
+      </w:r>
+    </w:p>
+    <w:p>
+      <w:r>
+        <w:lastRenderedPageBreak/>
+        <w:t>Slide 41</w:t>
       </w:r>
     </w:p>
     <w:p/>
@@ -1813,36 +1844,57 @@
       <w:r>
         <w:object w:dxaOrig="12770" w:dyaOrig="7199">
           <v:shape id="_x0000_i1064" type="#_x0000_t75" style="width:478.95pt;height:270.45pt" o:ole="">
-            <v:imagedata r:id="rId85" o:title=""/>
-            <w10:bordertop type="single" width="4" shadow="t"/>
-            <w10:borderleft type="single" width="4" shadow="t"/>
-            <w10:borderbottom type="single" width="4" shadow="t"/>
-            <w10:borderright type="single" width="4" shadow="t"/>
-          </v:shape>
-          <o:OLEObject Type="Link" ProgID="PowerPoint.Slide.8" ShapeID="_x0000_i1064" DrawAspect="Content" r:id="rId86" UpdateMode="Always">
-            <o:LinkType>EnhancedMetaFile</o:LinkType>
-            <o:LockedField>false</o:LockedField>
-          </o:OLEObject>
-        </w:object>
-      </w:r>
-    </w:p>
-    <w:p/>
-    <w:p>
-      <w:r>
-        <w:t>To make our lives easier, the 'knife' command provides a subcommand named 'ssh' that allows us to execute a command across multiple nodes that match a specified search query.</w:t>
-      </w:r>
-    </w:p>
-    <w:p/>
-    <w:p/>
-    <w:p>
-      <w:r>
-        <w:br w:type="page"/>
-      </w:r>
-    </w:p>
-    <w:p>
-      <w:r>
-        <w:lastRenderedPageBreak/>
-        <w:t>Slide 41</w:t>
+            <v:imagedata r:id="rId87" o:title=""/>
+            <w10:bordertop type="single" width="4" shadow="t"/>
+            <w10:borderleft type="single" width="4" shadow="t"/>
+            <w10:borderbottom type="single" width="4" shadow="t"/>
+            <w10:borderright type="single" width="4" shadow="t"/>
+          </v:shape>
+          <o:OLEObject Type="Link" ProgID="PowerPoint.Slide.8" ShapeID="_x0000_i1064" DrawAspect="Content" r:id="rId88" UpdateMode="Always">
+            <o:LinkType>EnhancedMetaFile</o:LinkType>
+            <o:LockedField>false</o:LockedField>
+          </o:OLEObject>
+        </w:object>
+      </w:r>
+    </w:p>
+    <w:p/>
+    <w:p>
+      <w:r>
+        <w:t>There are a lot of options for defining the search criteria that we will continue to explore. The most important criteria in this instance is star-colon-star. This means that we want to issue a command to all nodes.</w:t>
+      </w:r>
+      <w:r>
+        <w:t xml:space="preserve"> </w:t>
+      </w:r>
+    </w:p>
+    <w:p/>
+    <w:p>
+      <w:r>
+        <w:t>So if you want to execute a "sudo chef-client" run for all of your nodes, you should write out this command.</w:t>
+      </w:r>
+    </w:p>
+    <w:p/>
+    <w:p>
+      <w:r>
+        <w:t>You would need to provide the user name to log into the system, the password for that system, and then finally the command to execute.</w:t>
+      </w:r>
+    </w:p>
+    <w:p/>
+    <w:p>
+      <w:r>
+        <w:t>In this way, you could easily ask your nodes to update from your current workstation as long as they all have the same login credentials. For more security, you should likely use SSH keys and forego specifying a username and password.</w:t>
+      </w:r>
+    </w:p>
+    <w:p/>
+    <w:p/>
+    <w:p>
+      <w:r>
+        <w:br w:type="page"/>
+      </w:r>
+    </w:p>
+    <w:p>
+      <w:r>
+        <w:lastRenderedPageBreak/>
+        <w:t>Slide 42</w:t>
       </w:r>
     </w:p>
     <w:p/>
@@ -1850,57 +1902,36 @@
       <w:r>
         <w:object w:dxaOrig="12770" w:dyaOrig="7199">
           <v:shape id="_x0000_i1065" type="#_x0000_t75" style="width:478.95pt;height:270.45pt" o:ole="">
-            <v:imagedata r:id="rId87" o:title=""/>
-            <w10:bordertop type="single" width="4" shadow="t"/>
-            <w10:borderleft type="single" width="4" shadow="t"/>
-            <w10:borderbottom type="single" width="4" shadow="t"/>
-            <w10:borderright type="single" width="4" shadow="t"/>
-          </v:shape>
-          <o:OLEObject Type="Link" ProgID="PowerPoint.Slide.8" ShapeID="_x0000_i1065" DrawAspect="Content" r:id="rId88" UpdateMode="Always">
-            <o:LinkType>EnhancedMetaFile</o:LinkType>
-            <o:LockedField>false</o:LockedField>
-          </o:OLEObject>
-        </w:object>
-      </w:r>
-    </w:p>
-    <w:p/>
-    <w:p>
-      <w:r>
-        <w:t>There are a lot of options for defining the search criteria that we will continue to explore. The most important criteria in this instance is star-colon-star. This means that we want to issue a command to all nodes.</w:t>
-      </w:r>
-      <w:r>
-        <w:t xml:space="preserve"> </w:t>
-      </w:r>
-    </w:p>
-    <w:p/>
-    <w:p>
-      <w:r>
-        <w:t>So if you want to execute a "sudo chef-client" run for all of your nodes, you should write out this command.</w:t>
-      </w:r>
-    </w:p>
-    <w:p/>
-    <w:p>
-      <w:r>
-        <w:t>You would need to provide the user name to log into the system, the password for that system, and then finally the command to execute.</w:t>
-      </w:r>
-    </w:p>
-    <w:p/>
-    <w:p>
-      <w:r>
-        <w:t>In this way, you could easily ask your nodes to update from your current workstation as long as they all have the same login credentials. For more security, you should likely use SSH keys and forego specifying a username and password.</w:t>
-      </w:r>
-    </w:p>
-    <w:p/>
-    <w:p/>
-    <w:p>
-      <w:r>
-        <w:br w:type="page"/>
-      </w:r>
-    </w:p>
-    <w:p>
-      <w:r>
-        <w:lastRenderedPageBreak/>
-        <w:t>Slide 42</w:t>
+            <v:imagedata r:id="rId89" o:title=""/>
+            <w10:bordertop type="single" width="4" shadow="t"/>
+            <w10:borderleft type="single" width="4" shadow="t"/>
+            <w10:borderbottom type="single" width="4" shadow="t"/>
+            <w10:borderright type="single" width="4" shadow="t"/>
+          </v:shape>
+          <o:OLEObject Type="Link" ProgID="PowerPoint.Slide.8" ShapeID="_x0000_i1065" DrawAspect="Content" r:id="rId90" UpdateMode="Always">
+            <o:LinkType>EnhancedMetaFile</o:LinkType>
+            <o:LockedField>false</o:LockedField>
+          </o:OLEObject>
+        </w:object>
+      </w:r>
+    </w:p>
+    <w:p/>
+    <w:p>
+      <w:r>
+        <w:t>Point a web browser to the URL or public IP address of your load balancer. It should display the web page of the web server node that the load balancer is configured to serve.</w:t>
+      </w:r>
+    </w:p>
+    <w:p/>
+    <w:p/>
+    <w:p>
+      <w:r>
+        <w:br w:type="page"/>
+      </w:r>
+    </w:p>
+    <w:p>
+      <w:r>
+        <w:lastRenderedPageBreak/>
+        <w:t>Slide 43</w:t>
       </w:r>
     </w:p>
     <w:p/>
@@ -1908,36 +1939,37 @@
       <w:r>
         <w:object w:dxaOrig="12770" w:dyaOrig="7199">
           <v:shape id="_x0000_i1066" type="#_x0000_t75" style="width:478.95pt;height:270.45pt" o:ole="">
-            <v:imagedata r:id="rId89" o:title=""/>
-            <w10:bordertop type="single" width="4" shadow="t"/>
-            <w10:borderleft type="single" width="4" shadow="t"/>
-            <w10:borderbottom type="single" width="4" shadow="t"/>
-            <w10:borderright type="single" width="4" shadow="t"/>
-          </v:shape>
-          <o:OLEObject Type="Link" ProgID="PowerPoint.Slide.8" ShapeID="_x0000_i1066" DrawAspect="Content" r:id="rId90" UpdateMode="Always">
-            <o:LinkType>EnhancedMetaFile</o:LinkType>
-            <o:LockedField>false</o:LockedField>
-          </o:OLEObject>
-        </w:object>
-      </w:r>
-    </w:p>
-    <w:p/>
-    <w:p>
-      <w:r>
-        <w:t>Point a web browser to the URL or public IP address of your load balancer. It should display the web page of the web server node that the load balancer is configured to serve.</w:t>
-      </w:r>
-    </w:p>
-    <w:p/>
-    <w:p/>
-    <w:p>
-      <w:r>
-        <w:br w:type="page"/>
-      </w:r>
-    </w:p>
-    <w:p>
-      <w:r>
-        <w:lastRenderedPageBreak/>
-        <w:t>Slide 43</w:t>
+            <v:imagedata r:id="rId91" o:title=""/>
+            <w10:bordertop type="single" width="4" shadow="t"/>
+            <w10:borderleft type="single" width="4" shadow="t"/>
+            <w10:borderbottom type="single" width="4" shadow="t"/>
+            <w10:borderright type="single" width="4" shadow="t"/>
+          </v:shape>
+          <o:OLEObject Type="Link" ProgID="PowerPoint.Slide.8" ShapeID="_x0000_i1066" DrawAspect="Content" r:id="rId92" UpdateMode="Always">
+            <o:LinkType>EnhancedMetaFile</o:LinkType>
+            <o:LockedField>false</o:LockedField>
+          </o:OLEObject>
+        </w:object>
+      </w:r>
+    </w:p>
+    <w:p/>
+    <w:p>
+      <w:r>
+        <w:t>With your node running the myhaproxy's cookbook's default recipe--relaying traffic to your first node running the apache cookbook's default recipe--you have moved closer to creating the original topology we set out to define today.</w:t>
+      </w:r>
+    </w:p>
+    <w:p/>
+    <w:p/>
+    <w:p/>
+    <w:p>
+      <w:r>
+        <w:br w:type="page"/>
+      </w:r>
+    </w:p>
+    <w:p>
+      <w:r>
+        <w:lastRenderedPageBreak/>
+        <w:t>Slide 44</w:t>
       </w:r>
     </w:p>
     <w:p/>
@@ -1945,37 +1977,42 @@
       <w:r>
         <w:object w:dxaOrig="12770" w:dyaOrig="7199">
           <v:shape id="_x0000_i1067" type="#_x0000_t75" style="width:478.95pt;height:270.45pt" o:ole="">
-            <v:imagedata r:id="rId91" o:title=""/>
-            <w10:bordertop type="single" width="4" shadow="t"/>
-            <w10:borderleft type="single" width="4" shadow="t"/>
-            <w10:borderbottom type="single" width="4" shadow="t"/>
-            <w10:borderright type="single" width="4" shadow="t"/>
-          </v:shape>
-          <o:OLEObject Type="Link" ProgID="PowerPoint.Slide.8" ShapeID="_x0000_i1067" DrawAspect="Content" r:id="rId92" UpdateMode="Always">
-            <o:LinkType>EnhancedMetaFile</o:LinkType>
-            <o:LockedField>false</o:LockedField>
-          </o:OLEObject>
-        </w:object>
-      </w:r>
-    </w:p>
-    <w:p/>
-    <w:p>
-      <w:r>
-        <w:t>With your node running the myhaproxy's cookbook's default recipe--relaying traffic to your first node running the apache cookbook's default recipe--you have moved closer to creating the original topology we set out to define today.</w:t>
-      </w:r>
-    </w:p>
-    <w:p/>
-    <w:p/>
-    <w:p/>
-    <w:p>
-      <w:r>
-        <w:br w:type="page"/>
-      </w:r>
-    </w:p>
-    <w:p>
-      <w:r>
-        <w:lastRenderedPageBreak/>
-        <w:t>Slide 44</w:t>
+            <v:imagedata r:id="rId93" o:title=""/>
+            <w10:bordertop type="single" width="4" shadow="t"/>
+            <w10:borderleft type="single" width="4" shadow="t"/>
+            <w10:borderbottom type="single" width="4" shadow="t"/>
+            <w10:borderright type="single" width="4" shadow="t"/>
+          </v:shape>
+          <o:OLEObject Type="Link" ProgID="PowerPoint.Slide.8" ShapeID="_x0000_i1067" DrawAspect="Content" r:id="rId94" UpdateMode="Always">
+            <o:LinkType>EnhancedMetaFile</o:LinkType>
+            <o:LockedField>false</o:LockedField>
+          </o:OLEObject>
+        </w:object>
+      </w:r>
+    </w:p>
+    <w:p/>
+    <w:p>
+      <w:r>
+        <w:t xml:space="preserve">Answer these questions. </w:t>
+      </w:r>
+    </w:p>
+    <w:p/>
+    <w:p>
+      <w:r>
+        <w:t>With your answers, turn to another person and alternate asking each other asking these questions and sharing your answers.</w:t>
+      </w:r>
+    </w:p>
+    <w:p/>
+    <w:p/>
+    <w:p>
+      <w:r>
+        <w:br w:type="page"/>
+      </w:r>
+    </w:p>
+    <w:p>
+      <w:r>
+        <w:lastRenderedPageBreak/>
+        <w:t>Slide 45</w:t>
       </w:r>
     </w:p>
     <w:p/>
@@ -1983,42 +2020,42 @@
       <w:r>
         <w:object w:dxaOrig="12770" w:dyaOrig="7199">
           <v:shape id="_x0000_i1068" type="#_x0000_t75" style="width:478.95pt;height:270.45pt" o:ole="">
-            <v:imagedata r:id="rId93" o:title=""/>
-            <w10:bordertop type="single" width="4" shadow="t"/>
-            <w10:borderleft type="single" width="4" shadow="t"/>
-            <w10:borderbottom type="single" width="4" shadow="t"/>
-            <w10:borderright type="single" width="4" shadow="t"/>
-          </v:shape>
-          <o:OLEObject Type="Link" ProgID="PowerPoint.Slide.8" ShapeID="_x0000_i1068" DrawAspect="Content" r:id="rId94" UpdateMode="Always">
-            <o:LinkType>EnhancedMetaFile</o:LinkType>
-            <o:LockedField>false</o:LockedField>
-          </o:OLEObject>
-        </w:object>
-      </w:r>
-    </w:p>
-    <w:p/>
-    <w:p>
-      <w:r>
-        <w:t xml:space="preserve">Answer these questions. </w:t>
-      </w:r>
-    </w:p>
-    <w:p/>
-    <w:p>
-      <w:r>
-        <w:t>With your answers, turn to another person and alternate asking each other asking these questions and sharing your answers.</w:t>
-      </w:r>
-    </w:p>
-    <w:p/>
-    <w:p/>
-    <w:p>
-      <w:r>
-        <w:br w:type="page"/>
-      </w:r>
-    </w:p>
-    <w:p>
-      <w:r>
-        <w:lastRenderedPageBreak/>
-        <w:t>Slide 45</w:t>
+            <v:imagedata r:id="rId95" o:title=""/>
+            <w10:bordertop type="single" width="4" shadow="t"/>
+            <w10:borderleft type="single" width="4" shadow="t"/>
+            <w10:borderbottom type="single" width="4" shadow="t"/>
+            <w10:borderright type="single" width="4" shadow="t"/>
+          </v:shape>
+          <o:OLEObject Type="Link" ProgID="PowerPoint.Slide.8" ShapeID="_x0000_i1068" DrawAspect="Content" r:id="rId96" UpdateMode="Always">
+            <o:LinkType>EnhancedMetaFile</o:LinkType>
+            <o:LockedField>false</o:LockedField>
+          </o:OLEObject>
+        </w:object>
+      </w:r>
+    </w:p>
+    <w:p/>
+    <w:p>
+      <w:r>
+        <w:t>What questions can we help you answer?</w:t>
+      </w:r>
+    </w:p>
+    <w:p/>
+    <w:p/>
+    <w:p>
+      <w:r>
+        <w:t>In general or about specifically about Chef Super Market, wrapper cookbooks, node attributes, the 'knife ssh' command.</w:t>
+      </w:r>
+    </w:p>
+    <w:p/>
+    <w:p>
+      <w:r>
+        <w:br w:type="page"/>
+      </w:r>
+    </w:p>
+    <w:p>
+      <w:r>
+        <w:lastRenderedPageBreak/>
+        <w:t>Slide 46</w:t>
       </w:r>
     </w:p>
     <w:p/>
@@ -2026,56 +2063,13 @@
       <w:r>
         <w:object w:dxaOrig="12770" w:dyaOrig="7199">
           <v:shape id="_x0000_i1069" type="#_x0000_t75" style="width:478.95pt;height:270.45pt" o:ole="">
-            <v:imagedata r:id="rId95" o:title=""/>
-            <w10:bordertop type="single" width="4" shadow="t"/>
-            <w10:borderleft type="single" width="4" shadow="t"/>
-            <w10:borderbottom type="single" width="4" shadow="t"/>
-            <w10:borderright type="single" width="4" shadow="t"/>
-          </v:shape>
-          <o:OLEObject Type="Link" ProgID="PowerPoint.Slide.8" ShapeID="_x0000_i1069" DrawAspect="Content" r:id="rId96" UpdateMode="Always">
-            <o:LinkType>EnhancedMetaFile</o:LinkType>
-            <o:LockedField>false</o:LockedField>
-          </o:OLEObject>
-        </w:object>
-      </w:r>
-    </w:p>
-    <w:p/>
-    <w:p>
-      <w:r>
-        <w:t>What questions can we help you answer?</w:t>
-      </w:r>
-    </w:p>
-    <w:p/>
-    <w:p/>
-    <w:p>
-      <w:r>
-        <w:t>In general or about specifically about Chef Super Market, wrapper cookbooks, node attributes, the 'knife ssh' command.</w:t>
-      </w:r>
-    </w:p>
-    <w:p/>
-    <w:p>
-      <w:r>
-        <w:br w:type="page"/>
-      </w:r>
-    </w:p>
-    <w:p>
-      <w:r>
-        <w:lastRenderedPageBreak/>
-        <w:t>Slide 46</w:t>
-      </w:r>
-    </w:p>
-    <w:p/>
-    <w:p>
-      <w:r>
-        <w:object w:dxaOrig="12770" w:dyaOrig="7199">
-          <v:shape id="_x0000_i1070" type="#_x0000_t75" style="width:478.95pt;height:270.45pt" o:ole="">
             <v:imagedata r:id="rId97" o:title=""/>
             <w10:bordertop type="single" width="4" shadow="t"/>
             <w10:borderleft type="single" width="4" shadow="t"/>
             <w10:borderbottom type="single" width="4" shadow="t"/>
             <w10:borderright type="single" width="4" shadow="t"/>
           </v:shape>
-          <o:OLEObject Type="Link" ProgID="PowerPoint.Slide.8" ShapeID="_x0000_i1070" DrawAspect="Content" r:id="rId98" UpdateMode="Always">
+          <o:OLEObject Type="Link" ProgID="PowerPoint.Slide.8" ShapeID="_x0000_i1069" DrawAspect="Content" r:id="rId98" UpdateMode="Always">
             <o:LinkType>EnhancedMetaFile</o:LinkType>
             <o:LockedField>false</o:LockedField>
           </o:OLEObject>
@@ -2619,6 +2613,7 @@
   <w:style w:type="character" w:default="1" w:styleId="DefaultParagraphFont">
     <w:name w:val="Default Paragraph Font"/>
     <w:uiPriority w:val="1"/>
+    <w:semiHidden/>
     <w:unhideWhenUsed/>
   </w:style>
   <w:style w:type="table" w:default="1" w:styleId="TableNormal">

</xml_diff>